<commit_message>
adding code to extract coordinates
</commit_message>
<xml_diff>
--- a/Assignment3/TEAM_02_BIGDATA.docx
+++ b/Assignment3/TEAM_02_BIGDATA.docx
@@ -668,7 +668,58 @@
           <w:sz w:val="28"/>
           <w:szCs w:val="28"/>
         </w:rPr>
-        <w:t>A</w:t>
+        <w:t xml:space="preserve">One good result to view would be the total </w:t>
+      </w:r>
+      <w:r>
+        <w:rPr>
+          <w:rFonts w:asciiTheme="majorHAnsi" w:eastAsia="Times New Roman" w:hAnsiTheme="majorHAnsi" w:cs="Arial"/>
+          <w:b/>
+          <w:color w:val="7F7F7F" w:themeColor="text1" w:themeTint="80"/>
+          <w:sz w:val="28"/>
+          <w:szCs w:val="28"/>
+        </w:rPr>
+        <w:t xml:space="preserve">combined </w:t>
+      </w:r>
+      <w:r>
+        <w:rPr>
+          <w:rFonts w:asciiTheme="majorHAnsi" w:eastAsia="Times New Roman" w:hAnsiTheme="majorHAnsi" w:cs="Arial"/>
+          <w:b/>
+          <w:color w:val="7F7F7F" w:themeColor="text1" w:themeTint="80"/>
+          <w:sz w:val="28"/>
+          <w:szCs w:val="28"/>
+        </w:rPr>
+        <w:t>duration for all the sightings in that year which would give us a hint about how long were  the UFO’s visible in the sky’s to people</w:t>
+      </w:r>
+      <w:r>
+        <w:rPr>
+          <w:rFonts w:asciiTheme="majorHAnsi" w:eastAsia="Times New Roman" w:hAnsiTheme="majorHAnsi" w:cs="Arial"/>
+          <w:b/>
+          <w:color w:val="7F7F7F" w:themeColor="text1" w:themeTint="80"/>
+          <w:sz w:val="28"/>
+          <w:szCs w:val="28"/>
+        </w:rPr>
+        <w:br/>
+      </w:r>
+      <w:r>
+        <w:rPr>
+          <w:rFonts w:asciiTheme="majorHAnsi" w:eastAsia="Times New Roman" w:hAnsiTheme="majorHAnsi" w:cs="Arial"/>
+          <w:b/>
+          <w:color w:val="7F7F7F" w:themeColor="text1" w:themeTint="80"/>
+          <w:sz w:val="28"/>
+          <w:szCs w:val="28"/>
+        </w:rPr>
+        <w:br/>
+        <w:t>From the visualization we can see that</w:t>
+      </w:r>
+      <w:r>
+        <w:rPr>
+          <w:rFonts w:asciiTheme="majorHAnsi" w:eastAsia="Times New Roman" w:hAnsiTheme="majorHAnsi" w:cs="Arial"/>
+          <w:b/>
+          <w:color w:val="7F7F7F" w:themeColor="text1" w:themeTint="80"/>
+          <w:sz w:val="28"/>
+          <w:szCs w:val="28"/>
+        </w:rPr>
+        <w:t xml:space="preserve"> ….</w:t>
       </w:r>
     </w:p>
     <w:p>
@@ -682,6 +733,42 @@
           <w:szCs w:val="28"/>
         </w:rPr>
       </w:pPr>
+    </w:p>
+    <w:p>
+      <w:pPr>
+        <w:shd w:val="clear" w:color="auto" w:fill="FFFFFF"/>
+        <w:rPr>
+          <w:rFonts w:asciiTheme="majorHAnsi" w:eastAsia="Times New Roman" w:hAnsiTheme="majorHAnsi" w:cs="Arial"/>
+          <w:b/>
+          <w:color w:val="7F7F7F" w:themeColor="text1" w:themeTint="80"/>
+          <w:sz w:val="28"/>
+          <w:szCs w:val="28"/>
+        </w:rPr>
+      </w:pPr>
+    </w:p>
+    <w:p>
+      <w:pPr>
+        <w:shd w:val="clear" w:color="auto" w:fill="FFFFFF"/>
+        <w:rPr>
+          <w:rFonts w:asciiTheme="majorHAnsi" w:eastAsia="Times New Roman" w:hAnsiTheme="majorHAnsi" w:cs="Arial"/>
+          <w:b/>
+          <w:color w:val="7F7F7F" w:themeColor="text1" w:themeTint="80"/>
+          <w:sz w:val="28"/>
+          <w:szCs w:val="28"/>
+        </w:rPr>
+      </w:pPr>
+    </w:p>
+    <w:p>
+      <w:pPr>
+        <w:shd w:val="clear" w:color="auto" w:fill="FFFFFF"/>
+        <w:rPr>
+          <w:rFonts w:asciiTheme="majorHAnsi" w:eastAsia="Times New Roman" w:hAnsiTheme="majorHAnsi" w:cs="Arial"/>
+          <w:b/>
+          <w:color w:val="7F7F7F" w:themeColor="text1" w:themeTint="80"/>
+          <w:sz w:val="28"/>
+          <w:szCs w:val="28"/>
+        </w:rPr>
+      </w:pPr>
       <w:r>
         <w:rPr>
           <w:rFonts w:asciiTheme="majorHAnsi" w:eastAsia="Times New Roman" w:hAnsiTheme="majorHAnsi" w:cs="Arial"/>
@@ -720,50 +807,40 @@
           <w:sz w:val="28"/>
           <w:szCs w:val="28"/>
         </w:rPr>
-        <w:t xml:space="preserve"> vs sparsely popul</w:t>
+        <w:t xml:space="preserve"> vs sparsely populated</w:t>
+      </w:r>
+      <w:r>
+        <w:rPr>
+          <w:rFonts w:asciiTheme="majorHAnsi" w:eastAsia="Times New Roman" w:hAnsiTheme="majorHAnsi" w:cs="Arial"/>
+          <w:b/>
+          <w:color w:val="7F7F7F" w:themeColor="text1" w:themeTint="80"/>
+          <w:sz w:val="28"/>
+          <w:szCs w:val="28"/>
+        </w:rPr>
+        <w:t xml:space="preserve"> areas</w:t>
+      </w:r>
+      <w:r>
+        <w:rPr>
+          <w:rFonts w:asciiTheme="majorHAnsi" w:eastAsia="Times New Roman" w:hAnsiTheme="majorHAnsi" w:cs="Arial"/>
+          <w:b/>
+          <w:color w:val="7F7F7F" w:themeColor="text1" w:themeTint="80"/>
+          <w:sz w:val="28"/>
+          <w:szCs w:val="28"/>
+        </w:rPr>
+        <w:t xml:space="preserve"> by yea</w:t>
+      </w:r>
+      <w:r>
+        <w:rPr>
+          <w:rFonts w:asciiTheme="majorHAnsi" w:eastAsia="Times New Roman" w:hAnsiTheme="majorHAnsi" w:cs="Arial"/>
+          <w:b/>
+          <w:color w:val="7F7F7F" w:themeColor="text1" w:themeTint="80"/>
+          <w:sz w:val="28"/>
+          <w:szCs w:val="28"/>
+        </w:rPr>
+        <w:t>r</w:t>
       </w:r>
       <w:bookmarkStart w:id="0" w:name="_GoBack"/>
       <w:bookmarkEnd w:id="0"/>
-      <w:r>
-        <w:rPr>
-          <w:rFonts w:asciiTheme="majorHAnsi" w:eastAsia="Times New Roman" w:hAnsiTheme="majorHAnsi" w:cs="Arial"/>
-          <w:b/>
-          <w:color w:val="7F7F7F" w:themeColor="text1" w:themeTint="80"/>
-          <w:sz w:val="28"/>
-          <w:szCs w:val="28"/>
-        </w:rPr>
-        <w:t>ated</w:t>
-      </w:r>
-      <w:r>
-        <w:rPr>
-          <w:rFonts w:asciiTheme="majorHAnsi" w:eastAsia="Times New Roman" w:hAnsiTheme="majorHAnsi" w:cs="Arial"/>
-          <w:b/>
-          <w:color w:val="7F7F7F" w:themeColor="text1" w:themeTint="80"/>
-          <w:sz w:val="28"/>
-          <w:szCs w:val="28"/>
-        </w:rPr>
-        <w:t xml:space="preserve"> areas</w:t>
-      </w:r>
-      <w:r>
-        <w:rPr>
-          <w:rFonts w:asciiTheme="majorHAnsi" w:eastAsia="Times New Roman" w:hAnsiTheme="majorHAnsi" w:cs="Arial"/>
-          <w:b/>
-          <w:color w:val="7F7F7F" w:themeColor="text1" w:themeTint="80"/>
-          <w:sz w:val="28"/>
-          <w:szCs w:val="28"/>
-        </w:rPr>
-        <w:t xml:space="preserve"> by yea</w:t>
-      </w:r>
-      <w:r>
-        <w:rPr>
-          <w:rFonts w:asciiTheme="majorHAnsi" w:eastAsia="Times New Roman" w:hAnsiTheme="majorHAnsi" w:cs="Arial"/>
-          <w:b/>
-          <w:color w:val="7F7F7F" w:themeColor="text1" w:themeTint="80"/>
-          <w:sz w:val="28"/>
-          <w:szCs w:val="28"/>
-        </w:rPr>
-        <w:t>r</w:t>
-      </w:r>
     </w:p>
     <w:p>
       <w:pPr>
@@ -776,6 +853,30 @@
           <w:szCs w:val="28"/>
         </w:rPr>
       </w:pPr>
+    </w:p>
+    <w:p>
+      <w:pPr>
+        <w:shd w:val="clear" w:color="auto" w:fill="FFFFFF"/>
+        <w:rPr>
+          <w:rFonts w:asciiTheme="majorHAnsi" w:eastAsia="Times New Roman" w:hAnsiTheme="majorHAnsi" w:cs="Arial"/>
+          <w:b/>
+          <w:color w:val="7F7F7F" w:themeColor="text1" w:themeTint="80"/>
+          <w:sz w:val="28"/>
+          <w:szCs w:val="28"/>
+        </w:rPr>
+      </w:pPr>
+    </w:p>
+    <w:p>
+      <w:pPr>
+        <w:shd w:val="clear" w:color="auto" w:fill="FFFFFF"/>
+        <w:rPr>
+          <w:rFonts w:asciiTheme="majorHAnsi" w:eastAsia="Times New Roman" w:hAnsiTheme="majorHAnsi" w:cs="Arial"/>
+          <w:b/>
+          <w:color w:val="7F7F7F" w:themeColor="text1" w:themeTint="80"/>
+          <w:sz w:val="28"/>
+          <w:szCs w:val="28"/>
+        </w:rPr>
+      </w:pPr>
       <w:r>
         <w:rPr>
           <w:rFonts w:asciiTheme="majorHAnsi" w:eastAsia="Times New Roman" w:hAnsiTheme="majorHAnsi" w:cs="Arial"/>
@@ -886,6 +987,30 @@
         </w:rPr>
         <w:t>by year</w:t>
       </w:r>
+    </w:p>
+    <w:p>
+      <w:pPr>
+        <w:shd w:val="clear" w:color="auto" w:fill="FFFFFF"/>
+        <w:rPr>
+          <w:rFonts w:asciiTheme="majorHAnsi" w:eastAsia="Times New Roman" w:hAnsiTheme="majorHAnsi" w:cs="Arial"/>
+          <w:b/>
+          <w:color w:val="7F7F7F" w:themeColor="text1" w:themeTint="80"/>
+          <w:sz w:val="28"/>
+          <w:szCs w:val="28"/>
+        </w:rPr>
+      </w:pPr>
+    </w:p>
+    <w:p>
+      <w:pPr>
+        <w:shd w:val="clear" w:color="auto" w:fill="FFFFFF"/>
+        <w:rPr>
+          <w:rFonts w:asciiTheme="majorHAnsi" w:eastAsia="Times New Roman" w:hAnsiTheme="majorHAnsi" w:cs="Arial"/>
+          <w:b/>
+          <w:color w:val="7F7F7F" w:themeColor="text1" w:themeTint="80"/>
+          <w:sz w:val="28"/>
+          <w:szCs w:val="28"/>
+        </w:rPr>
+      </w:pPr>
     </w:p>
     <w:p>
       <w:pPr>
@@ -972,56 +1097,6 @@
           <w:szCs w:val="28"/>
         </w:rPr>
       </w:pPr>
-      <w:r>
-        <w:rPr>
-          <w:rFonts w:asciiTheme="majorHAnsi" w:eastAsia="Times New Roman" w:hAnsiTheme="majorHAnsi" w:cs="Arial"/>
-          <w:b/>
-          <w:color w:val="7F7F7F" w:themeColor="text1" w:themeTint="80"/>
-          <w:sz w:val="28"/>
-          <w:szCs w:val="28"/>
-        </w:rPr>
-        <w:t xml:space="preserve">The count of </w:t>
-      </w:r>
-      <w:r>
-        <w:rPr>
-          <w:rFonts w:asciiTheme="majorHAnsi" w:eastAsia="Times New Roman" w:hAnsiTheme="majorHAnsi" w:cs="Arial"/>
-          <w:b/>
-          <w:color w:val="7F7F7F" w:themeColor="text1" w:themeTint="80"/>
-          <w:sz w:val="28"/>
-          <w:szCs w:val="28"/>
-        </w:rPr>
-        <w:t>meteoroid</w:t>
-      </w:r>
-      <w:r>
-        <w:rPr>
-          <w:rFonts w:asciiTheme="majorHAnsi" w:eastAsia="Times New Roman" w:hAnsiTheme="majorHAnsi" w:cs="Arial"/>
-          <w:b/>
-          <w:color w:val="7F7F7F" w:themeColor="text1" w:themeTint="80"/>
-          <w:sz w:val="28"/>
-          <w:szCs w:val="28"/>
-        </w:rPr>
-        <w:t xml:space="preserve"> in rural vs urban </w:t>
-      </w:r>
-      <w:r>
-        <w:rPr>
-          <w:rFonts w:asciiTheme="majorHAnsi" w:eastAsia="Times New Roman" w:hAnsiTheme="majorHAnsi" w:cs="Arial"/>
-          <w:b/>
-          <w:color w:val="7F7F7F" w:themeColor="text1" w:themeTint="80"/>
-          <w:sz w:val="28"/>
-          <w:szCs w:val="28"/>
-        </w:rPr>
-        <w:t>areas</w:t>
-      </w:r>
-      <w:r>
-        <w:rPr>
-          <w:rFonts w:asciiTheme="majorHAnsi" w:eastAsia="Times New Roman" w:hAnsiTheme="majorHAnsi" w:cs="Arial"/>
-          <w:b/>
-          <w:color w:val="7F7F7F" w:themeColor="text1" w:themeTint="80"/>
-          <w:sz w:val="28"/>
-          <w:szCs w:val="28"/>
-        </w:rPr>
-        <w:t xml:space="preserve"> by year</w:t>
-      </w:r>
     </w:p>
     <w:p>
       <w:pPr>
@@ -1034,66 +1109,6 @@
           <w:szCs w:val="28"/>
         </w:rPr>
       </w:pPr>
-      <w:r>
-        <w:rPr>
-          <w:rFonts w:asciiTheme="majorHAnsi" w:eastAsia="Times New Roman" w:hAnsiTheme="majorHAnsi" w:cs="Arial"/>
-          <w:b/>
-          <w:color w:val="7F7F7F" w:themeColor="text1" w:themeTint="80"/>
-          <w:sz w:val="28"/>
-          <w:szCs w:val="28"/>
-        </w:rPr>
-        <w:t xml:space="preserve">A Bubble graph </w:t>
-      </w:r>
-      <w:r>
-        <w:rPr>
-          <w:rFonts w:asciiTheme="majorHAnsi" w:eastAsia="Times New Roman" w:hAnsiTheme="majorHAnsi" w:cs="Arial"/>
-          <w:b/>
-          <w:color w:val="7F7F7F" w:themeColor="text1" w:themeTint="80"/>
-          <w:sz w:val="28"/>
-          <w:szCs w:val="28"/>
-        </w:rPr>
-        <w:t>based on </w:t>
-      </w:r>
-      <w:r>
-        <w:rPr>
-          <w:rFonts w:asciiTheme="majorHAnsi" w:eastAsia="Times New Roman" w:hAnsiTheme="majorHAnsi" w:cs="Arial"/>
-          <w:b/>
-          <w:color w:val="7F7F7F" w:themeColor="text1" w:themeTint="80"/>
-          <w:sz w:val="28"/>
-          <w:szCs w:val="28"/>
-        </w:rPr>
-        <w:t>the number of</w:t>
-      </w:r>
-      <w:r>
-        <w:rPr>
-          <w:rFonts w:asciiTheme="majorHAnsi" w:eastAsia="Times New Roman" w:hAnsiTheme="majorHAnsi" w:cs="Arial"/>
-          <w:b/>
-          <w:color w:val="7F7F7F" w:themeColor="text1" w:themeTint="80"/>
-          <w:sz w:val="28"/>
-          <w:szCs w:val="28"/>
-        </w:rPr>
-        <w:t xml:space="preserve"> sightings in </w:t>
-      </w:r>
-      <w:r>
-        <w:rPr>
-          <w:rFonts w:asciiTheme="majorHAnsi" w:eastAsia="Times New Roman" w:hAnsiTheme="majorHAnsi" w:cs="Arial"/>
-          <w:b/>
-          <w:color w:val="7F7F7F" w:themeColor="text1" w:themeTint="80"/>
-          <w:sz w:val="28"/>
-          <w:szCs w:val="28"/>
-        </w:rPr>
-        <w:t xml:space="preserve">the states of </w:t>
-      </w:r>
-      <w:r>
-        <w:rPr>
-          <w:rFonts w:asciiTheme="majorHAnsi" w:eastAsia="Times New Roman" w:hAnsiTheme="majorHAnsi" w:cs="Arial"/>
-          <w:b/>
-          <w:color w:val="7F7F7F" w:themeColor="text1" w:themeTint="80"/>
-          <w:sz w:val="28"/>
-          <w:szCs w:val="28"/>
-        </w:rPr>
-        <w:t xml:space="preserve">USA </w:t>
-      </w:r>
     </w:p>
     <w:p>
       <w:pPr>
@@ -1114,6 +1129,189 @@
           <w:sz w:val="28"/>
           <w:szCs w:val="28"/>
         </w:rPr>
+        <w:t xml:space="preserve">The count of </w:t>
+      </w:r>
+      <w:r>
+        <w:rPr>
+          <w:rFonts w:asciiTheme="majorHAnsi" w:eastAsia="Times New Roman" w:hAnsiTheme="majorHAnsi" w:cs="Arial"/>
+          <w:b/>
+          <w:color w:val="7F7F7F" w:themeColor="text1" w:themeTint="80"/>
+          <w:sz w:val="28"/>
+          <w:szCs w:val="28"/>
+        </w:rPr>
+        <w:t>meteoroid</w:t>
+      </w:r>
+      <w:r>
+        <w:rPr>
+          <w:rFonts w:asciiTheme="majorHAnsi" w:eastAsia="Times New Roman" w:hAnsiTheme="majorHAnsi" w:cs="Arial"/>
+          <w:b/>
+          <w:color w:val="7F7F7F" w:themeColor="text1" w:themeTint="80"/>
+          <w:sz w:val="28"/>
+          <w:szCs w:val="28"/>
+        </w:rPr>
+        <w:t xml:space="preserve"> in rural vs urban </w:t>
+      </w:r>
+      <w:r>
+        <w:rPr>
+          <w:rFonts w:asciiTheme="majorHAnsi" w:eastAsia="Times New Roman" w:hAnsiTheme="majorHAnsi" w:cs="Arial"/>
+          <w:b/>
+          <w:color w:val="7F7F7F" w:themeColor="text1" w:themeTint="80"/>
+          <w:sz w:val="28"/>
+          <w:szCs w:val="28"/>
+        </w:rPr>
+        <w:t>areas</w:t>
+      </w:r>
+      <w:r>
+        <w:rPr>
+          <w:rFonts w:asciiTheme="majorHAnsi" w:eastAsia="Times New Roman" w:hAnsiTheme="majorHAnsi" w:cs="Arial"/>
+          <w:b/>
+          <w:color w:val="7F7F7F" w:themeColor="text1" w:themeTint="80"/>
+          <w:sz w:val="28"/>
+          <w:szCs w:val="28"/>
+        </w:rPr>
+        <w:t xml:space="preserve"> by year</w:t>
+      </w:r>
+    </w:p>
+    <w:p>
+      <w:pPr>
+        <w:shd w:val="clear" w:color="auto" w:fill="FFFFFF"/>
+        <w:rPr>
+          <w:rFonts w:asciiTheme="majorHAnsi" w:eastAsia="Times New Roman" w:hAnsiTheme="majorHAnsi" w:cs="Arial"/>
+          <w:b/>
+          <w:color w:val="7F7F7F" w:themeColor="text1" w:themeTint="80"/>
+          <w:sz w:val="28"/>
+          <w:szCs w:val="28"/>
+        </w:rPr>
+      </w:pPr>
+    </w:p>
+    <w:p>
+      <w:pPr>
+        <w:shd w:val="clear" w:color="auto" w:fill="FFFFFF"/>
+        <w:rPr>
+          <w:rFonts w:asciiTheme="majorHAnsi" w:eastAsia="Times New Roman" w:hAnsiTheme="majorHAnsi" w:cs="Arial"/>
+          <w:b/>
+          <w:color w:val="7F7F7F" w:themeColor="text1" w:themeTint="80"/>
+          <w:sz w:val="28"/>
+          <w:szCs w:val="28"/>
+        </w:rPr>
+      </w:pPr>
+    </w:p>
+    <w:p>
+      <w:pPr>
+        <w:shd w:val="clear" w:color="auto" w:fill="FFFFFF"/>
+        <w:rPr>
+          <w:rFonts w:asciiTheme="majorHAnsi" w:eastAsia="Times New Roman" w:hAnsiTheme="majorHAnsi" w:cs="Arial"/>
+          <w:b/>
+          <w:color w:val="7F7F7F" w:themeColor="text1" w:themeTint="80"/>
+          <w:sz w:val="28"/>
+          <w:szCs w:val="28"/>
+        </w:rPr>
+      </w:pPr>
+      <w:r>
+        <w:rPr>
+          <w:rFonts w:asciiTheme="majorHAnsi" w:eastAsia="Times New Roman" w:hAnsiTheme="majorHAnsi" w:cs="Arial"/>
+          <w:b/>
+          <w:color w:val="7F7F7F" w:themeColor="text1" w:themeTint="80"/>
+          <w:sz w:val="28"/>
+          <w:szCs w:val="28"/>
+        </w:rPr>
+        <w:t xml:space="preserve">A Bubble graph </w:t>
+      </w:r>
+      <w:r>
+        <w:rPr>
+          <w:rFonts w:asciiTheme="majorHAnsi" w:eastAsia="Times New Roman" w:hAnsiTheme="majorHAnsi" w:cs="Arial"/>
+          <w:b/>
+          <w:color w:val="7F7F7F" w:themeColor="text1" w:themeTint="80"/>
+          <w:sz w:val="28"/>
+          <w:szCs w:val="28"/>
+        </w:rPr>
+        <w:t>based on </w:t>
+      </w:r>
+      <w:r>
+        <w:rPr>
+          <w:rFonts w:asciiTheme="majorHAnsi" w:eastAsia="Times New Roman" w:hAnsiTheme="majorHAnsi" w:cs="Arial"/>
+          <w:b/>
+          <w:color w:val="7F7F7F" w:themeColor="text1" w:themeTint="80"/>
+          <w:sz w:val="28"/>
+          <w:szCs w:val="28"/>
+        </w:rPr>
+        <w:t>the number of</w:t>
+      </w:r>
+      <w:r>
+        <w:rPr>
+          <w:rFonts w:asciiTheme="majorHAnsi" w:eastAsia="Times New Roman" w:hAnsiTheme="majorHAnsi" w:cs="Arial"/>
+          <w:b/>
+          <w:color w:val="7F7F7F" w:themeColor="text1" w:themeTint="80"/>
+          <w:sz w:val="28"/>
+          <w:szCs w:val="28"/>
+        </w:rPr>
+        <w:t xml:space="preserve"> sightings in </w:t>
+      </w:r>
+      <w:r>
+        <w:rPr>
+          <w:rFonts w:asciiTheme="majorHAnsi" w:eastAsia="Times New Roman" w:hAnsiTheme="majorHAnsi" w:cs="Arial"/>
+          <w:b/>
+          <w:color w:val="7F7F7F" w:themeColor="text1" w:themeTint="80"/>
+          <w:sz w:val="28"/>
+          <w:szCs w:val="28"/>
+        </w:rPr>
+        <w:t xml:space="preserve">the states of </w:t>
+      </w:r>
+      <w:r>
+        <w:rPr>
+          <w:rFonts w:asciiTheme="majorHAnsi" w:eastAsia="Times New Roman" w:hAnsiTheme="majorHAnsi" w:cs="Arial"/>
+          <w:b/>
+          <w:color w:val="7F7F7F" w:themeColor="text1" w:themeTint="80"/>
+          <w:sz w:val="28"/>
+          <w:szCs w:val="28"/>
+        </w:rPr>
+        <w:t xml:space="preserve">USA </w:t>
+      </w:r>
+    </w:p>
+    <w:p>
+      <w:pPr>
+        <w:shd w:val="clear" w:color="auto" w:fill="FFFFFF"/>
+        <w:rPr>
+          <w:rFonts w:asciiTheme="majorHAnsi" w:eastAsia="Times New Roman" w:hAnsiTheme="majorHAnsi" w:cs="Arial"/>
+          <w:b/>
+          <w:color w:val="7F7F7F" w:themeColor="text1" w:themeTint="80"/>
+          <w:sz w:val="28"/>
+          <w:szCs w:val="28"/>
+        </w:rPr>
+      </w:pPr>
+    </w:p>
+    <w:p>
+      <w:pPr>
+        <w:shd w:val="clear" w:color="auto" w:fill="FFFFFF"/>
+        <w:rPr>
+          <w:rFonts w:asciiTheme="majorHAnsi" w:eastAsia="Times New Roman" w:hAnsiTheme="majorHAnsi" w:cs="Arial"/>
+          <w:b/>
+          <w:color w:val="7F7F7F" w:themeColor="text1" w:themeTint="80"/>
+          <w:sz w:val="28"/>
+          <w:szCs w:val="28"/>
+        </w:rPr>
+      </w:pPr>
+    </w:p>
+    <w:p>
+      <w:pPr>
+        <w:shd w:val="clear" w:color="auto" w:fill="FFFFFF"/>
+        <w:rPr>
+          <w:rFonts w:asciiTheme="majorHAnsi" w:eastAsia="Times New Roman" w:hAnsiTheme="majorHAnsi" w:cs="Arial"/>
+          <w:b/>
+          <w:color w:val="7F7F7F" w:themeColor="text1" w:themeTint="80"/>
+          <w:sz w:val="28"/>
+          <w:szCs w:val="28"/>
+        </w:rPr>
+      </w:pPr>
+      <w:r>
+        <w:rPr>
+          <w:rFonts w:asciiTheme="majorHAnsi" w:eastAsia="Times New Roman" w:hAnsiTheme="majorHAnsi" w:cs="Arial"/>
+          <w:b/>
+          <w:color w:val="7F7F7F" w:themeColor="text1" w:themeTint="80"/>
+          <w:sz w:val="28"/>
+          <w:szCs w:val="28"/>
+        </w:rPr>
+        <w:lastRenderedPageBreak/>
         <w:t>A graph representing who the sighting was r</w:t>
       </w:r>
       <w:r>

</xml_diff>

<commit_message>
corrected heading for shape, modified 1D,2D etc, and report
</commit_message>
<xml_diff>
--- a/Assignment3/TEAM_02_BIGDATA.docx
+++ b/Assignment3/TEAM_02_BIGDATA.docx
@@ -1,6 +1,6 @@
 
 <file path=word/document.xml><?xml version="1.0" encoding="utf-8"?>
-<w:document xmlns:wpc="http://schemas.microsoft.com/office/word/2010/wordprocessingCanvas" xmlns:mo="http://schemas.microsoft.com/office/mac/office/2008/main" xmlns:mc="http://schemas.openxmlformats.org/markup-compatibility/2006" xmlns:mv="urn:schemas-microsoft-com:mac:vml" xmlns:o="urn:schemas-microsoft-com:office:office" xmlns:r="http://schemas.openxmlformats.org/officeDocument/2006/relationships" xmlns:m="http://schemas.openxmlformats.org/officeDocument/2006/math" xmlns:v="urn:schemas-microsoft-com:vml" xmlns:wp14="http://schemas.microsoft.com/office/word/2010/wordprocessingDrawing" xmlns:wp="http://schemas.openxmlformats.org/drawingml/2006/wordprocessingDrawing" xmlns:w10="urn:schemas-microsoft-com:office:word" xmlns:w="http://schemas.openxmlformats.org/wordprocessingml/2006/main" xmlns:w14="http://schemas.microsoft.com/office/word/2010/wordml" xmlns:w15="http://schemas.microsoft.com/office/word/2012/wordml" xmlns:wpg="http://schemas.microsoft.com/office/word/2010/wordprocessingGroup" xmlns:wpi="http://schemas.microsoft.com/office/word/2010/wordprocessingInk" xmlns:wne="http://schemas.microsoft.com/office/word/2006/wordml" xmlns:wps="http://schemas.microsoft.com/office/word/2010/wordprocessingShape" mc:Ignorable="w14 w15 wp14">
+<w:document xmlns:wpc="http://schemas.microsoft.com/office/word/2010/wordprocessingCanvas" xmlns:cx="http://schemas.microsoft.com/office/drawing/2014/chartex" xmlns:cx1="http://schemas.microsoft.com/office/drawing/2015/9/8/chartex" xmlns:cx2="http://schemas.microsoft.com/office/drawing/2015/10/21/chartex" xmlns:cx3="http://schemas.microsoft.com/office/drawing/2016/5/9/chartex" xmlns:cx4="http://schemas.microsoft.com/office/drawing/2016/5/10/chartex" xmlns:cx5="http://schemas.microsoft.com/office/drawing/2016/5/11/chartex" xmlns:cx6="http://schemas.microsoft.com/office/drawing/2016/5/12/chartex" xmlns:cx7="http://schemas.microsoft.com/office/drawing/2016/5/13/chartex" xmlns:cx8="http://schemas.microsoft.com/office/drawing/2016/5/14/chartex" xmlns:mc="http://schemas.openxmlformats.org/markup-compatibility/2006" xmlns:aink="http://schemas.microsoft.com/office/drawing/2016/ink" xmlns:am3d="http://schemas.microsoft.com/office/drawing/2017/model3d" xmlns:o="urn:schemas-microsoft-com:office:office" xmlns:r="http://schemas.openxmlformats.org/officeDocument/2006/relationships" xmlns:m="http://schemas.openxmlformats.org/officeDocument/2006/math" xmlns:v="urn:schemas-microsoft-com:vml" xmlns:wp14="http://schemas.microsoft.com/office/word/2010/wordprocessingDrawing" xmlns:wp="http://schemas.openxmlformats.org/drawingml/2006/wordprocessingDrawing" xmlns:w10="urn:schemas-microsoft-com:office:word" xmlns:w="http://schemas.openxmlformats.org/wordprocessingml/2006/main" xmlns:w14="http://schemas.microsoft.com/office/word/2010/wordml" xmlns:w15="http://schemas.microsoft.com/office/word/2012/wordml" xmlns:w16cid="http://schemas.microsoft.com/office/word/2016/wordml/cid" xmlns:w16se="http://schemas.microsoft.com/office/word/2015/wordml/symex" xmlns:wpg="http://schemas.microsoft.com/office/word/2010/wordprocessingGroup" xmlns:wpi="http://schemas.microsoft.com/office/word/2010/wordprocessingInk" xmlns:wne="http://schemas.microsoft.com/office/word/2006/wordml" xmlns:wps="http://schemas.microsoft.com/office/word/2010/wordprocessingShape" mc:Ignorable="w14 w15 w16se w16cid wp14">
   <w:body>
     <w:p>
       <w:pPr>
@@ -184,30 +184,14 @@
           <w:sz w:val="28"/>
           <w:szCs w:val="28"/>
         </w:rPr>
-        <w:t xml:space="preserve"> format as that of the </w:t>
-      </w:r>
-      <w:proofErr w:type="spellStart"/>
-      <w:r>
-        <w:rPr>
-          <w:sz w:val="28"/>
-          <w:szCs w:val="28"/>
-        </w:rPr>
-        <w:t>UFO_aweso</w:t>
-      </w:r>
-      <w:r>
-        <w:rPr>
-          <w:sz w:val="28"/>
-          <w:szCs w:val="28"/>
-        </w:rPr>
-        <w:t>me</w:t>
-      </w:r>
-      <w:proofErr w:type="spellEnd"/>
-      <w:r>
-        <w:rPr>
-          <w:sz w:val="28"/>
-          <w:szCs w:val="28"/>
-        </w:rPr>
-        <w:t xml:space="preserve"> sightings date format.</w:t>
+        <w:t xml:space="preserve"> format as that of the UFO_aweso</w:t>
+      </w:r>
+      <w:r>
+        <w:rPr>
+          <w:sz w:val="28"/>
+          <w:szCs w:val="28"/>
+        </w:rPr>
+        <w:t>me sightings date format.</w:t>
       </w:r>
     </w:p>
     <w:p>
@@ -237,475 +221,501 @@
           <w:sz w:val="28"/>
           <w:szCs w:val="28"/>
         </w:rPr>
-        <w:t xml:space="preserve">a script which converts the entire V2 TSV into </w:t>
-      </w:r>
-      <w:proofErr w:type="spellStart"/>
-      <w:r>
-        <w:rPr>
-          <w:sz w:val="28"/>
-          <w:szCs w:val="28"/>
-        </w:rPr>
-        <w:t>json</w:t>
-      </w:r>
-      <w:proofErr w:type="spellEnd"/>
-      <w:r>
-        <w:rPr>
-          <w:sz w:val="28"/>
-          <w:szCs w:val="28"/>
-        </w:rPr>
-        <w:t xml:space="preserve"> and also indexes the same into </w:t>
-      </w:r>
-      <w:proofErr w:type="spellStart"/>
-      <w:r>
-        <w:rPr>
-          <w:sz w:val="28"/>
-          <w:szCs w:val="28"/>
-        </w:rPr>
-        <w:t>ElasticSea</w:t>
+        <w:t>a script which converts the entire V2 TSV into json and also indexes the same into ElasticSearch. W</w:t>
+      </w:r>
+      <w:r>
+        <w:rPr>
+          <w:sz w:val="28"/>
+          <w:szCs w:val="28"/>
+        </w:rPr>
+        <w:t>e</w:t>
+      </w:r>
+      <w:r>
+        <w:rPr>
+          <w:sz w:val="28"/>
+          <w:szCs w:val="28"/>
+        </w:rPr>
+        <w:t xml:space="preserve"> then</w:t>
+      </w:r>
+      <w:r>
+        <w:rPr>
+          <w:sz w:val="28"/>
+          <w:szCs w:val="28"/>
+        </w:rPr>
+        <w:t xml:space="preserve"> wrote 10 scripts to aggregate and extract the data we required for the 10 D3 Visualizations in TSV format. Once we had the 10 TSV’s, we wrote programs to put them into </w:t>
+      </w:r>
+      <w:r>
+        <w:rPr>
+          <w:sz w:val="28"/>
+          <w:szCs w:val="28"/>
+        </w:rPr>
+        <w:t>JSON</w:t>
+      </w:r>
+      <w:r>
+        <w:rPr>
+          <w:sz w:val="28"/>
+          <w:szCs w:val="28"/>
+        </w:rPr>
+        <w:t xml:space="preserve"> and ingest it to their corresponding D3 visualizations.</w:t>
+      </w:r>
+    </w:p>
+    <w:p>
+      <w:pPr>
+        <w:pStyle w:val="Heading3"/>
+        <w:jc w:val="both"/>
+        <w:rPr>
+          <w:color w:val="2F5496" w:themeColor="accent1" w:themeShade="BF"/>
+          <w:sz w:val="28"/>
+          <w:szCs w:val="28"/>
+          <w:u w:val="single"/>
+        </w:rPr>
+      </w:pPr>
+      <w:r>
+        <w:rPr>
+          <w:color w:val="2F5496" w:themeColor="accent1" w:themeShade="BF"/>
+          <w:sz w:val="28"/>
+          <w:szCs w:val="28"/>
+          <w:u w:val="single"/>
+        </w:rPr>
+        <w:t>Our D3 Visualizations</w:t>
+      </w:r>
+      <w:r>
+        <w:rPr>
+          <w:color w:val="2F5496" w:themeColor="accent1" w:themeShade="BF"/>
+          <w:sz w:val="28"/>
+          <w:szCs w:val="28"/>
+          <w:u w:val="single"/>
+        </w:rPr>
+        <w:t>:</w:t>
+      </w:r>
+    </w:p>
+    <w:p>
+      <w:pPr>
+        <w:shd w:val="clear" w:color="auto" w:fill="FFFFFF"/>
+        <w:jc w:val="both"/>
+        <w:rPr>
+          <w:rFonts w:asciiTheme="majorHAnsi" w:eastAsia="Times New Roman" w:hAnsiTheme="majorHAnsi" w:cs="Arial"/>
+          <w:b/>
+          <w:color w:val="7F7F7F" w:themeColor="text1" w:themeTint="80"/>
+          <w:sz w:val="28"/>
+          <w:szCs w:val="28"/>
+          <w:u w:val="single"/>
+        </w:rPr>
+      </w:pPr>
+      <w:r>
+        <w:rPr>
+          <w:rFonts w:asciiTheme="majorHAnsi" w:eastAsia="Times New Roman" w:hAnsiTheme="majorHAnsi" w:cs="Arial"/>
+          <w:b/>
+          <w:color w:val="7F7F7F" w:themeColor="text1" w:themeTint="80"/>
+          <w:sz w:val="28"/>
+          <w:szCs w:val="28"/>
+          <w:u w:val="single"/>
+        </w:rPr>
+        <w:t xml:space="preserve">The </w:t>
+      </w:r>
+      <w:r>
+        <w:rPr>
+          <w:rFonts w:asciiTheme="majorHAnsi" w:eastAsia="Times New Roman" w:hAnsiTheme="majorHAnsi" w:cs="Arial"/>
+          <w:b/>
+          <w:color w:val="7F7F7F" w:themeColor="text1" w:themeTint="80"/>
+          <w:sz w:val="28"/>
+          <w:szCs w:val="28"/>
+          <w:u w:val="single"/>
+        </w:rPr>
+        <w:t xml:space="preserve">count of </w:t>
+      </w:r>
+      <w:r>
+        <w:rPr>
+          <w:rFonts w:asciiTheme="majorHAnsi" w:eastAsia="Times New Roman" w:hAnsiTheme="majorHAnsi" w:cs="Arial"/>
+          <w:b/>
+          <w:color w:val="7F7F7F" w:themeColor="text1" w:themeTint="80"/>
+          <w:sz w:val="28"/>
+          <w:szCs w:val="28"/>
+          <w:u w:val="single"/>
+        </w:rPr>
+        <w:t xml:space="preserve">the number of </w:t>
+      </w:r>
+      <w:r>
+        <w:rPr>
+          <w:rFonts w:asciiTheme="majorHAnsi" w:eastAsia="Times New Roman" w:hAnsiTheme="majorHAnsi" w:cs="Arial"/>
+          <w:b/>
+          <w:color w:val="7F7F7F" w:themeColor="text1" w:themeTint="80"/>
+          <w:sz w:val="28"/>
+          <w:szCs w:val="28"/>
+          <w:u w:val="single"/>
+        </w:rPr>
+        <w:t>UFO sightings based on year </w:t>
+      </w:r>
+    </w:p>
+    <w:p>
+      <w:pPr>
+        <w:shd w:val="clear" w:color="auto" w:fill="FFFFFF"/>
+        <w:jc w:val="both"/>
+        <w:rPr>
+          <w:rFonts w:eastAsia="Times New Roman" w:cs="Arial"/>
+          <w:color w:val="000000" w:themeColor="text1"/>
+          <w:sz w:val="28"/>
+          <w:szCs w:val="28"/>
+        </w:rPr>
+      </w:pPr>
+      <w:r>
+        <w:rPr>
+          <w:rFonts w:eastAsia="Times New Roman" w:cs="Arial"/>
+          <w:color w:val="000000" w:themeColor="text1"/>
+          <w:sz w:val="28"/>
+          <w:szCs w:val="28"/>
+        </w:rPr>
+        <w:t>This is the first aggregation that comes to mind when deciding to collect useful information whether the number of sightings increased or decreased</w:t>
+      </w:r>
+      <w:r>
+        <w:rPr>
+          <w:rFonts w:eastAsia="Times New Roman" w:cs="Arial"/>
+          <w:color w:val="000000" w:themeColor="text1"/>
+          <w:sz w:val="28"/>
+          <w:szCs w:val="28"/>
+        </w:rPr>
+        <w:t xml:space="preserve"> every year. </w:t>
+      </w:r>
+    </w:p>
+    <w:p>
+      <w:pPr>
+        <w:shd w:val="clear" w:color="auto" w:fill="FFFFFF"/>
+        <w:jc w:val="both"/>
+        <w:rPr>
+          <w:rFonts w:eastAsia="Times New Roman" w:cs="Arial"/>
+          <w:color w:val="000000" w:themeColor="text1"/>
+          <w:sz w:val="28"/>
+          <w:szCs w:val="28"/>
+        </w:rPr>
+      </w:pPr>
+      <w:r>
+        <w:rPr>
+          <w:rFonts w:eastAsia="Times New Roman" w:cs="Arial"/>
+          <w:color w:val="000000" w:themeColor="text1"/>
+          <w:sz w:val="28"/>
+          <w:szCs w:val="28"/>
+        </w:rPr>
+        <w:t>From the visualization it is evident that after remaining constant till almost 1995, the number of sightings reported grew almost exponentially by the year.</w:t>
+      </w:r>
+    </w:p>
+    <w:p>
+      <w:pPr>
+        <w:shd w:val="clear" w:color="auto" w:fill="FFFFFF"/>
+        <w:jc w:val="both"/>
+        <w:rPr>
+          <w:rFonts w:asciiTheme="majorHAnsi" w:eastAsia="Times New Roman" w:hAnsiTheme="majorHAnsi" w:cs="Arial"/>
+          <w:b/>
+          <w:color w:val="7F7F7F" w:themeColor="text1" w:themeTint="80"/>
+          <w:sz w:val="28"/>
+          <w:szCs w:val="28"/>
+          <w:u w:val="single"/>
+        </w:rPr>
+      </w:pPr>
+      <w:r>
+        <w:rPr>
+          <w:rFonts w:asciiTheme="majorHAnsi" w:eastAsia="Times New Roman" w:hAnsiTheme="majorHAnsi" w:cs="Arial"/>
+          <w:b/>
+          <w:color w:val="7F7F7F" w:themeColor="text1" w:themeTint="80"/>
+          <w:sz w:val="28"/>
+          <w:szCs w:val="28"/>
+          <w:u w:val="single"/>
+        </w:rPr>
+        <w:t>The different shapes of the UFO sightings and its count</w:t>
+      </w:r>
+    </w:p>
+    <w:p>
+      <w:pPr>
+        <w:shd w:val="clear" w:color="auto" w:fill="FFFFFF"/>
+        <w:jc w:val="both"/>
+        <w:rPr>
+          <w:rFonts w:eastAsia="Times New Roman" w:cs="Arial"/>
+          <w:color w:val="000000" w:themeColor="text1"/>
+          <w:sz w:val="28"/>
+          <w:szCs w:val="28"/>
+        </w:rPr>
+      </w:pPr>
+      <w:r>
+        <w:rPr>
+          <w:rFonts w:eastAsia="Times New Roman" w:cs="Arial"/>
+          <w:color w:val="000000" w:themeColor="text1"/>
+          <w:sz w:val="28"/>
+          <w:szCs w:val="28"/>
+        </w:rPr>
+        <w:t>With the data consisting of the different types of shapes of UFO sighted, we thought it would be a good thing if we could analyze of which shape did most people encounter their UFO sightings.</w:t>
+      </w:r>
+      <w:r>
+        <w:rPr>
+          <w:rFonts w:eastAsia="Times New Roman" w:cs="Arial"/>
+          <w:color w:val="000000" w:themeColor="text1"/>
+          <w:sz w:val="28"/>
+          <w:szCs w:val="28"/>
+        </w:rPr>
+        <w:br/>
+      </w:r>
+      <w:r>
+        <w:rPr>
+          <w:rFonts w:eastAsia="Times New Roman" w:cs="Arial"/>
+          <w:color w:val="000000" w:themeColor="text1"/>
+          <w:sz w:val="28"/>
+          <w:szCs w:val="28"/>
+        </w:rPr>
+        <w:br/>
+        <w:t>From the visualization we can see that majority of the people found the shape of the UFO to be</w:t>
+      </w:r>
+      <w:r>
+        <w:rPr>
+          <w:rFonts w:eastAsia="Times New Roman" w:cs="Arial"/>
+          <w:color w:val="000000" w:themeColor="text1"/>
+          <w:sz w:val="28"/>
+          <w:szCs w:val="28"/>
+        </w:rPr>
+        <w:t xml:space="preserve"> are one dimensional</w:t>
+      </w:r>
+      <w:r>
+        <w:rPr>
+          <w:rFonts w:eastAsia="Times New Roman" w:cs="Arial"/>
+          <w:color w:val="000000" w:themeColor="text1"/>
+          <w:sz w:val="28"/>
+          <w:szCs w:val="28"/>
+        </w:rPr>
+        <w:t xml:space="preserve"> which include flash, light, line, diagonal, zigzag line etc.</w:t>
+      </w:r>
+    </w:p>
+    <w:p>
+      <w:pPr>
+        <w:shd w:val="clear" w:color="auto" w:fill="FFFFFF"/>
+        <w:jc w:val="both"/>
+        <w:rPr>
+          <w:rFonts w:asciiTheme="majorHAnsi" w:eastAsia="Times New Roman" w:hAnsiTheme="majorHAnsi" w:cs="Arial"/>
+          <w:b/>
+          <w:color w:val="7F7F7F" w:themeColor="text1" w:themeTint="80"/>
+          <w:sz w:val="28"/>
+          <w:szCs w:val="28"/>
+          <w:u w:val="single"/>
+        </w:rPr>
+      </w:pPr>
+      <w:r>
+        <w:rPr>
+          <w:rFonts w:asciiTheme="majorHAnsi" w:eastAsia="Times New Roman" w:hAnsiTheme="majorHAnsi" w:cs="Arial"/>
+          <w:b/>
+          <w:color w:val="7F7F7F" w:themeColor="text1" w:themeTint="80"/>
+          <w:sz w:val="28"/>
+          <w:szCs w:val="28"/>
+          <w:u w:val="single"/>
+        </w:rPr>
+        <w:t xml:space="preserve">The number of </w:t>
+      </w:r>
+      <w:r>
+        <w:rPr>
+          <w:rFonts w:asciiTheme="majorHAnsi" w:eastAsia="Times New Roman" w:hAnsiTheme="majorHAnsi" w:cs="Arial"/>
+          <w:b/>
+          <w:color w:val="7F7F7F" w:themeColor="text1" w:themeTint="80"/>
+          <w:sz w:val="28"/>
+          <w:szCs w:val="28"/>
+          <w:u w:val="single"/>
+        </w:rPr>
+        <w:t xml:space="preserve">sightings per year within a </w:t>
+      </w:r>
+      <w:r>
+        <w:rPr>
+          <w:rFonts w:asciiTheme="majorHAnsi" w:eastAsia="Times New Roman" w:hAnsiTheme="majorHAnsi" w:cs="Arial"/>
+          <w:b/>
+          <w:color w:val="7F7F7F" w:themeColor="text1" w:themeTint="80"/>
+          <w:sz w:val="28"/>
+          <w:szCs w:val="28"/>
+          <w:u w:val="single"/>
+        </w:rPr>
+        <w:t>25-mile</w:t>
+      </w:r>
+      <w:r>
+        <w:rPr>
+          <w:rFonts w:asciiTheme="majorHAnsi" w:eastAsia="Times New Roman" w:hAnsiTheme="majorHAnsi" w:cs="Arial"/>
+          <w:b/>
+          <w:color w:val="7F7F7F" w:themeColor="text1" w:themeTint="80"/>
+          <w:sz w:val="28"/>
+          <w:szCs w:val="28"/>
+          <w:u w:val="single"/>
+        </w:rPr>
+        <w:t xml:space="preserve"> radius vs outside the </w:t>
+      </w:r>
+      <w:r>
+        <w:rPr>
+          <w:rFonts w:asciiTheme="majorHAnsi" w:eastAsia="Times New Roman" w:hAnsiTheme="majorHAnsi" w:cs="Arial"/>
+          <w:b/>
+          <w:color w:val="7F7F7F" w:themeColor="text1" w:themeTint="80"/>
+          <w:sz w:val="28"/>
+          <w:szCs w:val="28"/>
+          <w:u w:val="single"/>
+        </w:rPr>
+        <w:t>25-mile</w:t>
+      </w:r>
+      <w:r>
+        <w:rPr>
+          <w:rFonts w:asciiTheme="majorHAnsi" w:eastAsia="Times New Roman" w:hAnsiTheme="majorHAnsi" w:cs="Arial"/>
+          <w:b/>
+          <w:color w:val="7F7F7F" w:themeColor="text1" w:themeTint="80"/>
+          <w:sz w:val="28"/>
+          <w:szCs w:val="28"/>
+          <w:u w:val="single"/>
+        </w:rPr>
+        <w:t xml:space="preserve"> radius</w:t>
+      </w:r>
+      <w:r>
+        <w:rPr>
+          <w:rFonts w:asciiTheme="majorHAnsi" w:eastAsia="Times New Roman" w:hAnsiTheme="majorHAnsi" w:cs="Arial"/>
+          <w:b/>
+          <w:color w:val="7F7F7F" w:themeColor="text1" w:themeTint="80"/>
+          <w:sz w:val="28"/>
+          <w:szCs w:val="28"/>
+          <w:u w:val="single"/>
+        </w:rPr>
+        <w:t xml:space="preserve"> of airport location</w:t>
+      </w:r>
+    </w:p>
+    <w:p>
+      <w:pPr>
+        <w:shd w:val="clear" w:color="auto" w:fill="FFFFFF"/>
+        <w:jc w:val="both"/>
+        <w:rPr>
+          <w:rFonts w:asciiTheme="majorHAnsi" w:eastAsia="Times New Roman" w:hAnsiTheme="majorHAnsi" w:cs="Arial"/>
+          <w:b/>
+          <w:color w:val="7F7F7F" w:themeColor="text1" w:themeTint="80"/>
+          <w:sz w:val="28"/>
+          <w:szCs w:val="28"/>
+        </w:rPr>
+      </w:pPr>
+      <w:r>
+        <w:rPr>
+          <w:rFonts w:eastAsia="Times New Roman" w:cs="Arial"/>
+          <w:color w:val="000000" w:themeColor="text1"/>
+          <w:sz w:val="28"/>
+          <w:szCs w:val="28"/>
+        </w:rPr>
+        <w:t xml:space="preserve">We aggregated the count of sightings per year where the sighted location is within 25-mile radius of an airport mostly indicating the UFO Sighting as False positive. </w:t>
+      </w:r>
+    </w:p>
+    <w:p>
+      <w:pPr>
+        <w:shd w:val="clear" w:color="auto" w:fill="FFFFFF"/>
+        <w:jc w:val="both"/>
+        <w:rPr>
+          <w:rFonts w:asciiTheme="majorHAnsi" w:eastAsia="Times New Roman" w:hAnsiTheme="majorHAnsi" w:cs="Arial"/>
+          <w:b/>
+          <w:color w:val="7F7F7F" w:themeColor="text1" w:themeTint="80"/>
+          <w:sz w:val="28"/>
+          <w:szCs w:val="28"/>
+        </w:rPr>
+      </w:pPr>
+    </w:p>
+    <w:p>
+      <w:pPr>
+        <w:shd w:val="clear" w:color="auto" w:fill="FFFFFF"/>
+        <w:jc w:val="both"/>
+        <w:rPr>
+          <w:rFonts w:asciiTheme="majorHAnsi" w:eastAsia="Times New Roman" w:hAnsiTheme="majorHAnsi" w:cs="Arial"/>
+          <w:b/>
+          <w:color w:val="7F7F7F" w:themeColor="text1" w:themeTint="80"/>
+          <w:sz w:val="28"/>
+          <w:szCs w:val="28"/>
+        </w:rPr>
+      </w:pPr>
+    </w:p>
+    <w:p>
+      <w:pPr>
+        <w:shd w:val="clear" w:color="auto" w:fill="FFFFFF"/>
+        <w:jc w:val="both"/>
+        <w:rPr>
+          <w:rFonts w:asciiTheme="majorHAnsi" w:eastAsia="Times New Roman" w:hAnsiTheme="majorHAnsi" w:cs="Arial"/>
+          <w:b/>
+          <w:color w:val="7F7F7F" w:themeColor="text1" w:themeTint="80"/>
+          <w:sz w:val="28"/>
+          <w:szCs w:val="28"/>
+          <w:u w:val="single"/>
+        </w:rPr>
+      </w:pPr>
+      <w:r>
+        <w:rPr>
+          <w:rFonts w:asciiTheme="majorHAnsi" w:eastAsia="Times New Roman" w:hAnsiTheme="majorHAnsi" w:cs="Arial"/>
+          <w:b/>
+          <w:color w:val="7F7F7F" w:themeColor="text1" w:themeTint="80"/>
+          <w:sz w:val="28"/>
+          <w:szCs w:val="28"/>
+          <w:u w:val="single"/>
+        </w:rPr>
+        <w:lastRenderedPageBreak/>
+        <w:t xml:space="preserve">The total </w:t>
+      </w:r>
+      <w:r>
+        <w:rPr>
+          <w:rFonts w:asciiTheme="majorHAnsi" w:eastAsia="Times New Roman" w:hAnsiTheme="majorHAnsi" w:cs="Arial"/>
+          <w:b/>
+          <w:color w:val="7F7F7F" w:themeColor="text1" w:themeTint="80"/>
+          <w:sz w:val="28"/>
+          <w:szCs w:val="28"/>
+          <w:u w:val="single"/>
+        </w:rPr>
+        <w:t xml:space="preserve">duration </w:t>
+      </w:r>
+      <w:r>
+        <w:rPr>
+          <w:rFonts w:asciiTheme="majorHAnsi" w:eastAsia="Times New Roman" w:hAnsiTheme="majorHAnsi" w:cs="Arial"/>
+          <w:b/>
+          <w:color w:val="7F7F7F" w:themeColor="text1" w:themeTint="80"/>
+          <w:sz w:val="28"/>
+          <w:szCs w:val="28"/>
+          <w:u w:val="single"/>
+        </w:rPr>
+        <w:t>of the sightings in each year</w:t>
+      </w:r>
+    </w:p>
+    <w:p>
+      <w:pPr>
+        <w:shd w:val="clear" w:color="auto" w:fill="FFFFFF"/>
+        <w:jc w:val="both"/>
+        <w:rPr>
+          <w:rFonts w:eastAsia="Times New Roman" w:cs="Arial"/>
+          <w:color w:val="000000" w:themeColor="text1"/>
+          <w:sz w:val="28"/>
+          <w:szCs w:val="28"/>
+        </w:rPr>
+      </w:pPr>
+      <w:r>
+        <w:rPr>
+          <w:rFonts w:eastAsia="Times New Roman" w:cs="Arial"/>
+          <w:color w:val="000000" w:themeColor="text1"/>
+          <w:sz w:val="28"/>
+          <w:szCs w:val="28"/>
+        </w:rPr>
+        <w:t xml:space="preserve">One good result to view would be the total combined duration for all the sightings in that year which would give us a hint about how long </w:t>
+      </w:r>
+      <w:r>
+        <w:rPr>
+          <w:rFonts w:eastAsia="Times New Roman" w:cs="Arial"/>
+          <w:color w:val="000000" w:themeColor="text1"/>
+          <w:sz w:val="28"/>
+          <w:szCs w:val="28"/>
+        </w:rPr>
+        <w:t>were the</w:t>
+      </w:r>
+      <w:r>
+        <w:rPr>
+          <w:rFonts w:eastAsia="Times New Roman" w:cs="Arial"/>
+          <w:color w:val="000000" w:themeColor="text1"/>
+          <w:sz w:val="28"/>
+          <w:szCs w:val="28"/>
+        </w:rPr>
+        <w:t xml:space="preserve"> UFO’s visible in the sky</w:t>
       </w:r>
       <w:bookmarkStart w:id="0" w:name="_GoBack"/>
       <w:bookmarkEnd w:id="0"/>
       <w:r>
         <w:rPr>
-          <w:sz w:val="28"/>
-          <w:szCs w:val="28"/>
-        </w:rPr>
-        <w:t>rch</w:t>
-      </w:r>
-      <w:proofErr w:type="spellEnd"/>
-      <w:r>
-        <w:rPr>
-          <w:sz w:val="28"/>
-          <w:szCs w:val="28"/>
-        </w:rPr>
-        <w:t>. W</w:t>
-      </w:r>
-      <w:r>
-        <w:rPr>
-          <w:sz w:val="28"/>
-          <w:szCs w:val="28"/>
-        </w:rPr>
-        <w:t>e</w:t>
-      </w:r>
-      <w:r>
-        <w:rPr>
-          <w:sz w:val="28"/>
-          <w:szCs w:val="28"/>
-        </w:rPr>
-        <w:t xml:space="preserve"> then</w:t>
-      </w:r>
-      <w:r>
-        <w:rPr>
-          <w:sz w:val="28"/>
-          <w:szCs w:val="28"/>
-        </w:rPr>
-        <w:t xml:space="preserve"> wrote 10 scripts to aggregate and extract the data we required for the 10 D3 Visualizations in TSV format. Once we had the 10 TSV’s, we wrote programs to put them into </w:t>
-      </w:r>
-      <w:r>
-        <w:rPr>
-          <w:sz w:val="28"/>
-          <w:szCs w:val="28"/>
-        </w:rPr>
-        <w:t>JSON</w:t>
-      </w:r>
-      <w:r>
-        <w:rPr>
-          <w:sz w:val="28"/>
-          <w:szCs w:val="28"/>
-        </w:rPr>
-        <w:t xml:space="preserve"> and ingest it to their corresponding D3 visualizations.</w:t>
-      </w:r>
-    </w:p>
-    <w:p>
-      <w:pPr>
-        <w:pStyle w:val="Heading3"/>
-        <w:jc w:val="both"/>
-        <w:rPr>
-          <w:color w:val="2F5496" w:themeColor="accent1" w:themeShade="BF"/>
-          <w:sz w:val="28"/>
-          <w:szCs w:val="28"/>
-          <w:u w:val="single"/>
-        </w:rPr>
-      </w:pPr>
-      <w:r>
-        <w:rPr>
-          <w:color w:val="2F5496" w:themeColor="accent1" w:themeShade="BF"/>
-          <w:sz w:val="28"/>
-          <w:szCs w:val="28"/>
-          <w:u w:val="single"/>
-        </w:rPr>
-        <w:t>Our D3 Visualizations</w:t>
-      </w:r>
-      <w:r>
-        <w:rPr>
-          <w:color w:val="2F5496" w:themeColor="accent1" w:themeShade="BF"/>
-          <w:sz w:val="28"/>
-          <w:szCs w:val="28"/>
-          <w:u w:val="single"/>
-        </w:rPr>
-        <w:t>:</w:t>
-      </w:r>
-    </w:p>
-    <w:p>
-      <w:pPr>
-        <w:shd w:val="clear" w:color="auto" w:fill="FFFFFF"/>
-        <w:jc w:val="both"/>
-        <w:rPr>
-          <w:rFonts w:asciiTheme="majorHAnsi" w:eastAsia="Times New Roman" w:hAnsiTheme="majorHAnsi" w:cs="Arial"/>
-          <w:b/>
-          <w:color w:val="7F7F7F" w:themeColor="text1" w:themeTint="80"/>
-          <w:sz w:val="28"/>
-          <w:szCs w:val="28"/>
-          <w:u w:val="single"/>
-        </w:rPr>
-      </w:pPr>
-      <w:r>
-        <w:rPr>
-          <w:rFonts w:asciiTheme="majorHAnsi" w:eastAsia="Times New Roman" w:hAnsiTheme="majorHAnsi" w:cs="Arial"/>
-          <w:b/>
-          <w:color w:val="7F7F7F" w:themeColor="text1" w:themeTint="80"/>
-          <w:sz w:val="28"/>
-          <w:szCs w:val="28"/>
-          <w:u w:val="single"/>
-        </w:rPr>
-        <w:t xml:space="preserve">The </w:t>
-      </w:r>
-      <w:r>
-        <w:rPr>
-          <w:rFonts w:asciiTheme="majorHAnsi" w:eastAsia="Times New Roman" w:hAnsiTheme="majorHAnsi" w:cs="Arial"/>
-          <w:b/>
-          <w:color w:val="7F7F7F" w:themeColor="text1" w:themeTint="80"/>
-          <w:sz w:val="28"/>
-          <w:szCs w:val="28"/>
-          <w:u w:val="single"/>
-        </w:rPr>
-        <w:t xml:space="preserve">count of </w:t>
-      </w:r>
-      <w:r>
-        <w:rPr>
-          <w:rFonts w:asciiTheme="majorHAnsi" w:eastAsia="Times New Roman" w:hAnsiTheme="majorHAnsi" w:cs="Arial"/>
-          <w:b/>
-          <w:color w:val="7F7F7F" w:themeColor="text1" w:themeTint="80"/>
-          <w:sz w:val="28"/>
-          <w:szCs w:val="28"/>
-          <w:u w:val="single"/>
-        </w:rPr>
-        <w:t xml:space="preserve">the number of </w:t>
-      </w:r>
-      <w:r>
-        <w:rPr>
-          <w:rFonts w:asciiTheme="majorHAnsi" w:eastAsia="Times New Roman" w:hAnsiTheme="majorHAnsi" w:cs="Arial"/>
-          <w:b/>
-          <w:color w:val="7F7F7F" w:themeColor="text1" w:themeTint="80"/>
-          <w:sz w:val="28"/>
-          <w:szCs w:val="28"/>
-          <w:u w:val="single"/>
-        </w:rPr>
-        <w:t>UFO sightings based on year </w:t>
-      </w:r>
-    </w:p>
-    <w:p>
-      <w:pPr>
-        <w:shd w:val="clear" w:color="auto" w:fill="FFFFFF"/>
-        <w:jc w:val="both"/>
-        <w:rPr>
-          <w:rFonts w:eastAsia="Times New Roman" w:cs="Arial"/>
-          <w:color w:val="000000" w:themeColor="text1"/>
-          <w:sz w:val="28"/>
-          <w:szCs w:val="28"/>
-        </w:rPr>
-      </w:pPr>
-      <w:r>
-        <w:rPr>
-          <w:rFonts w:eastAsia="Times New Roman" w:cs="Arial"/>
-          <w:color w:val="000000" w:themeColor="text1"/>
-          <w:sz w:val="28"/>
-          <w:szCs w:val="28"/>
-        </w:rPr>
-        <w:t>This is the first aggregation that comes to mind when deciding to collect useful information whether the number of sightings increased or decreased</w:t>
-      </w:r>
-      <w:r>
-        <w:rPr>
-          <w:rFonts w:eastAsia="Times New Roman" w:cs="Arial"/>
-          <w:color w:val="000000" w:themeColor="text1"/>
-          <w:sz w:val="28"/>
-          <w:szCs w:val="28"/>
-        </w:rPr>
-        <w:t xml:space="preserve"> every year. </w:t>
-      </w:r>
-    </w:p>
-    <w:p>
-      <w:pPr>
-        <w:shd w:val="clear" w:color="auto" w:fill="FFFFFF"/>
-        <w:jc w:val="both"/>
-        <w:rPr>
-          <w:rFonts w:eastAsia="Times New Roman" w:cs="Arial"/>
-          <w:color w:val="000000" w:themeColor="text1"/>
-          <w:sz w:val="28"/>
-          <w:szCs w:val="28"/>
-        </w:rPr>
-      </w:pPr>
-      <w:r>
-        <w:rPr>
-          <w:rFonts w:eastAsia="Times New Roman" w:cs="Arial"/>
-          <w:color w:val="000000" w:themeColor="text1"/>
-          <w:sz w:val="28"/>
-          <w:szCs w:val="28"/>
-        </w:rPr>
-        <w:t>From the visualization it is evident that after remaining constant till almost 1995, the number of sightings reported grew almost exponentially by the year.</w:t>
-      </w:r>
-    </w:p>
-    <w:p>
-      <w:pPr>
-        <w:shd w:val="clear" w:color="auto" w:fill="FFFFFF"/>
-        <w:jc w:val="both"/>
-        <w:rPr>
-          <w:rFonts w:asciiTheme="majorHAnsi" w:eastAsia="Times New Roman" w:hAnsiTheme="majorHAnsi" w:cs="Arial"/>
-          <w:b/>
-          <w:color w:val="7F7F7F" w:themeColor="text1" w:themeTint="80"/>
-          <w:sz w:val="28"/>
-          <w:szCs w:val="28"/>
-          <w:u w:val="single"/>
-        </w:rPr>
-      </w:pPr>
-      <w:r>
-        <w:rPr>
-          <w:rFonts w:asciiTheme="majorHAnsi" w:eastAsia="Times New Roman" w:hAnsiTheme="majorHAnsi" w:cs="Arial"/>
-          <w:b/>
-          <w:color w:val="7F7F7F" w:themeColor="text1" w:themeTint="80"/>
-          <w:sz w:val="28"/>
-          <w:szCs w:val="28"/>
-          <w:u w:val="single"/>
-        </w:rPr>
-        <w:t>The different shapes of the UFO sightings and its count</w:t>
-      </w:r>
-    </w:p>
-    <w:p>
-      <w:pPr>
-        <w:shd w:val="clear" w:color="auto" w:fill="FFFFFF"/>
-        <w:jc w:val="both"/>
-        <w:rPr>
-          <w:rFonts w:eastAsia="Times New Roman" w:cs="Arial"/>
-          <w:color w:val="000000" w:themeColor="text1"/>
-          <w:sz w:val="28"/>
-          <w:szCs w:val="28"/>
-        </w:rPr>
-      </w:pPr>
-      <w:r>
-        <w:rPr>
-          <w:rFonts w:eastAsia="Times New Roman" w:cs="Arial"/>
-          <w:color w:val="000000" w:themeColor="text1"/>
-          <w:sz w:val="28"/>
-          <w:szCs w:val="28"/>
-        </w:rPr>
-        <w:t>With the data consisting of the different types of shapes of UFO sighted, we thought it would be a good thing if we could analyze of which shape did most people encounter their UFO sightings.</w:t>
-      </w:r>
-      <w:r>
-        <w:rPr>
-          <w:rFonts w:eastAsia="Times New Roman" w:cs="Arial"/>
-          <w:color w:val="000000" w:themeColor="text1"/>
-          <w:sz w:val="28"/>
-          <w:szCs w:val="28"/>
-        </w:rPr>
-        <w:br/>
-      </w:r>
-      <w:r>
-        <w:rPr>
-          <w:rFonts w:eastAsia="Times New Roman" w:cs="Arial"/>
-          <w:color w:val="000000" w:themeColor="text1"/>
-          <w:sz w:val="28"/>
-          <w:szCs w:val="28"/>
-        </w:rPr>
-        <w:br/>
-        <w:t>From the visualization we can see that majority of the people found the shape of the UFO to be …. followed by ….</w:t>
-      </w:r>
-    </w:p>
-    <w:p>
-      <w:pPr>
-        <w:shd w:val="clear" w:color="auto" w:fill="FFFFFF"/>
-        <w:jc w:val="both"/>
-        <w:rPr>
-          <w:rFonts w:asciiTheme="majorHAnsi" w:eastAsia="Times New Roman" w:hAnsiTheme="majorHAnsi" w:cs="Arial"/>
-          <w:b/>
-          <w:color w:val="7F7F7F" w:themeColor="text1" w:themeTint="80"/>
-          <w:sz w:val="28"/>
-          <w:szCs w:val="28"/>
-          <w:u w:val="single"/>
-        </w:rPr>
-      </w:pPr>
-      <w:r>
-        <w:rPr>
-          <w:rFonts w:asciiTheme="majorHAnsi" w:eastAsia="Times New Roman" w:hAnsiTheme="majorHAnsi" w:cs="Arial"/>
-          <w:b/>
-          <w:color w:val="7F7F7F" w:themeColor="text1" w:themeTint="80"/>
-          <w:sz w:val="28"/>
-          <w:szCs w:val="28"/>
-          <w:u w:val="single"/>
-        </w:rPr>
-        <w:t xml:space="preserve">The number of </w:t>
-      </w:r>
-      <w:r>
-        <w:rPr>
-          <w:rFonts w:asciiTheme="majorHAnsi" w:eastAsia="Times New Roman" w:hAnsiTheme="majorHAnsi" w:cs="Arial"/>
-          <w:b/>
-          <w:color w:val="7F7F7F" w:themeColor="text1" w:themeTint="80"/>
-          <w:sz w:val="28"/>
-          <w:szCs w:val="28"/>
-          <w:u w:val="single"/>
-        </w:rPr>
-        <w:t xml:space="preserve">sightings per year within a </w:t>
-      </w:r>
-      <w:r>
-        <w:rPr>
-          <w:rFonts w:asciiTheme="majorHAnsi" w:eastAsia="Times New Roman" w:hAnsiTheme="majorHAnsi" w:cs="Arial"/>
-          <w:b/>
-          <w:color w:val="7F7F7F" w:themeColor="text1" w:themeTint="80"/>
-          <w:sz w:val="28"/>
-          <w:szCs w:val="28"/>
-          <w:u w:val="single"/>
-        </w:rPr>
-        <w:t>25-mile</w:t>
-      </w:r>
-      <w:r>
-        <w:rPr>
-          <w:rFonts w:asciiTheme="majorHAnsi" w:eastAsia="Times New Roman" w:hAnsiTheme="majorHAnsi" w:cs="Arial"/>
-          <w:b/>
-          <w:color w:val="7F7F7F" w:themeColor="text1" w:themeTint="80"/>
-          <w:sz w:val="28"/>
-          <w:szCs w:val="28"/>
-          <w:u w:val="single"/>
-        </w:rPr>
-        <w:t xml:space="preserve"> radius vs outside the </w:t>
-      </w:r>
-      <w:r>
-        <w:rPr>
-          <w:rFonts w:asciiTheme="majorHAnsi" w:eastAsia="Times New Roman" w:hAnsiTheme="majorHAnsi" w:cs="Arial"/>
-          <w:b/>
-          <w:color w:val="7F7F7F" w:themeColor="text1" w:themeTint="80"/>
-          <w:sz w:val="28"/>
-          <w:szCs w:val="28"/>
-          <w:u w:val="single"/>
-        </w:rPr>
-        <w:t>25-mile</w:t>
-      </w:r>
-      <w:r>
-        <w:rPr>
-          <w:rFonts w:asciiTheme="majorHAnsi" w:eastAsia="Times New Roman" w:hAnsiTheme="majorHAnsi" w:cs="Arial"/>
-          <w:b/>
-          <w:color w:val="7F7F7F" w:themeColor="text1" w:themeTint="80"/>
-          <w:sz w:val="28"/>
-          <w:szCs w:val="28"/>
-          <w:u w:val="single"/>
-        </w:rPr>
-        <w:t xml:space="preserve"> radius</w:t>
-      </w:r>
-    </w:p>
-    <w:p>
-      <w:pPr>
-        <w:shd w:val="clear" w:color="auto" w:fill="FFFFFF"/>
-        <w:jc w:val="both"/>
-        <w:rPr>
-          <w:rFonts w:asciiTheme="majorHAnsi" w:eastAsia="Times New Roman" w:hAnsiTheme="majorHAnsi" w:cs="Arial"/>
-          <w:b/>
-          <w:color w:val="7F7F7F" w:themeColor="text1" w:themeTint="80"/>
-          <w:sz w:val="28"/>
-          <w:szCs w:val="28"/>
-        </w:rPr>
-      </w:pPr>
-    </w:p>
-    <w:p>
-      <w:pPr>
-        <w:shd w:val="clear" w:color="auto" w:fill="FFFFFF"/>
-        <w:jc w:val="both"/>
-        <w:rPr>
-          <w:rFonts w:asciiTheme="majorHAnsi" w:eastAsia="Times New Roman" w:hAnsiTheme="majorHAnsi" w:cs="Arial"/>
-          <w:b/>
-          <w:color w:val="7F7F7F" w:themeColor="text1" w:themeTint="80"/>
-          <w:sz w:val="28"/>
-          <w:szCs w:val="28"/>
-        </w:rPr>
-      </w:pPr>
-    </w:p>
-    <w:p>
-      <w:pPr>
-        <w:shd w:val="clear" w:color="auto" w:fill="FFFFFF"/>
-        <w:jc w:val="both"/>
-        <w:rPr>
-          <w:rFonts w:asciiTheme="majorHAnsi" w:eastAsia="Times New Roman" w:hAnsiTheme="majorHAnsi" w:cs="Arial"/>
-          <w:b/>
-          <w:color w:val="7F7F7F" w:themeColor="text1" w:themeTint="80"/>
-          <w:sz w:val="28"/>
-          <w:szCs w:val="28"/>
-        </w:rPr>
-      </w:pPr>
-    </w:p>
-    <w:p>
-      <w:pPr>
-        <w:shd w:val="clear" w:color="auto" w:fill="FFFFFF"/>
-        <w:jc w:val="both"/>
-        <w:rPr>
-          <w:rFonts w:asciiTheme="majorHAnsi" w:eastAsia="Times New Roman" w:hAnsiTheme="majorHAnsi" w:cs="Arial"/>
-          <w:b/>
-          <w:color w:val="7F7F7F" w:themeColor="text1" w:themeTint="80"/>
-          <w:sz w:val="28"/>
-          <w:szCs w:val="28"/>
-          <w:u w:val="single"/>
-        </w:rPr>
-      </w:pPr>
-      <w:r>
-        <w:rPr>
-          <w:rFonts w:asciiTheme="majorHAnsi" w:eastAsia="Times New Roman" w:hAnsiTheme="majorHAnsi" w:cs="Arial"/>
-          <w:b/>
-          <w:color w:val="7F7F7F" w:themeColor="text1" w:themeTint="80"/>
-          <w:sz w:val="28"/>
-          <w:szCs w:val="28"/>
-          <w:u w:val="single"/>
-        </w:rPr>
-        <w:t xml:space="preserve">The total </w:t>
-      </w:r>
-      <w:r>
-        <w:rPr>
-          <w:rFonts w:asciiTheme="majorHAnsi" w:eastAsia="Times New Roman" w:hAnsiTheme="majorHAnsi" w:cs="Arial"/>
-          <w:b/>
-          <w:color w:val="7F7F7F" w:themeColor="text1" w:themeTint="80"/>
-          <w:sz w:val="28"/>
-          <w:szCs w:val="28"/>
-          <w:u w:val="single"/>
-        </w:rPr>
-        <w:t xml:space="preserve">duration </w:t>
-      </w:r>
-      <w:r>
-        <w:rPr>
-          <w:rFonts w:asciiTheme="majorHAnsi" w:eastAsia="Times New Roman" w:hAnsiTheme="majorHAnsi" w:cs="Arial"/>
-          <w:b/>
-          <w:color w:val="7F7F7F" w:themeColor="text1" w:themeTint="80"/>
-          <w:sz w:val="28"/>
-          <w:szCs w:val="28"/>
-          <w:u w:val="single"/>
-        </w:rPr>
-        <w:t>of the sightings in each year</w:t>
-      </w:r>
-    </w:p>
-    <w:p>
-      <w:pPr>
-        <w:shd w:val="clear" w:color="auto" w:fill="FFFFFF"/>
-        <w:jc w:val="both"/>
-        <w:rPr>
-          <w:rFonts w:eastAsia="Times New Roman" w:cs="Arial"/>
-          <w:color w:val="000000" w:themeColor="text1"/>
-          <w:sz w:val="28"/>
-          <w:szCs w:val="28"/>
-        </w:rPr>
-      </w:pPr>
-      <w:r>
-        <w:rPr>
-          <w:rFonts w:eastAsia="Times New Roman" w:cs="Arial"/>
-          <w:color w:val="000000" w:themeColor="text1"/>
-          <w:sz w:val="28"/>
-          <w:szCs w:val="28"/>
-        </w:rPr>
-        <w:lastRenderedPageBreak/>
-        <w:t>One good result to view would be the total combined duration for all the sightings in that year which would give us a hint about how long were  the UFO’s visible in the sky’s to people</w:t>
+          <w:rFonts w:eastAsia="Times New Roman" w:cs="Arial"/>
+          <w:color w:val="000000" w:themeColor="text1"/>
+          <w:sz w:val="28"/>
+          <w:szCs w:val="28"/>
+        </w:rPr>
+        <w:t xml:space="preserve"> to people</w:t>
       </w:r>
       <w:r>
         <w:rPr>
@@ -733,7 +743,34 @@
           <w:sz w:val="28"/>
           <w:szCs w:val="28"/>
         </w:rPr>
-        <w:t xml:space="preserve"> ….</w:t>
+        <w:t xml:space="preserve">, maximum number </w:t>
+      </w:r>
+      <w:r>
+        <w:rPr>
+          <w:rFonts w:eastAsia="Times New Roman" w:cs="Arial"/>
+          <w:color w:val="000000" w:themeColor="text1"/>
+          <w:sz w:val="28"/>
+          <w:szCs w:val="28"/>
+        </w:rPr>
+        <w:t>of reported sightings were in minutes</w:t>
+      </w:r>
+      <w:r>
+        <w:rPr>
+          <w:rFonts w:eastAsia="Times New Roman" w:cs="Arial"/>
+          <w:color w:val="000000" w:themeColor="text1"/>
+          <w:sz w:val="28"/>
+          <w:szCs w:val="28"/>
+        </w:rPr>
+        <w:t xml:space="preserve"> followed by seconds</w:t>
+      </w:r>
+      <w:r>
+        <w:rPr>
+          <w:rFonts w:eastAsia="Times New Roman" w:cs="Arial"/>
+          <w:color w:val="000000" w:themeColor="text1"/>
+          <w:sz w:val="28"/>
+          <w:szCs w:val="28"/>
+        </w:rPr>
+        <w:t xml:space="preserve">. </w:t>
       </w:r>
     </w:p>
     <w:p>
@@ -1489,7 +1526,17 @@
           <w:sz w:val="28"/>
           <w:szCs w:val="28"/>
         </w:rPr>
-        <w:t>Combining this with the results obtained from the count of UFO sightings in a rural area vs an urban area would give</w:t>
+        <w:t xml:space="preserve">Combining this with the results obtained from the count of UFO </w:t>
+      </w:r>
+      <w:r>
+        <w:rPr>
+          <w:rFonts w:eastAsia="Times New Roman" w:cs="Arial"/>
+          <w:color w:val="000000" w:themeColor="text1"/>
+          <w:sz w:val="28"/>
+          <w:szCs w:val="28"/>
+        </w:rPr>
+        <w:lastRenderedPageBreak/>
+        <w:t>sightings in a rural area vs an urban area would give</w:t>
       </w:r>
       <w:r>
         <w:rPr>
@@ -1519,30 +1566,39 @@
         <w:spacing w:after="240" w:line="340" w:lineRule="atLeast"/>
         <w:jc w:val="both"/>
         <w:rPr>
-          <w:rFonts w:eastAsia="Times New Roman" w:cs="Arial"/>
-          <w:color w:val="000000" w:themeColor="text1"/>
-          <w:sz w:val="28"/>
-          <w:szCs w:val="28"/>
-        </w:rPr>
-      </w:pPr>
-      <w:r>
-        <w:rPr>
-          <w:rFonts w:eastAsia="Times New Roman" w:cs="Arial"/>
-          <w:color w:val="000000" w:themeColor="text1"/>
-          <w:sz w:val="28"/>
-          <w:szCs w:val="28"/>
-        </w:rPr>
-        <w:lastRenderedPageBreak/>
-        <w:t xml:space="preserve">As is evident from the visualization, </w:t>
-      </w:r>
-      <w:r>
-        <w:rPr>
-          <w:rFonts w:eastAsia="Times New Roman" w:cs="Arial"/>
-          <w:color w:val="000000" w:themeColor="text1"/>
-          <w:sz w:val="28"/>
-          <w:szCs w:val="28"/>
-        </w:rPr>
-        <w:t>…</w:t>
+          <w:rFonts w:asciiTheme="majorHAnsi" w:eastAsia="Times New Roman" w:hAnsiTheme="majorHAnsi" w:cs="Arial"/>
+          <w:b/>
+          <w:color w:val="7F7F7F" w:themeColor="text1" w:themeTint="80"/>
+          <w:sz w:val="28"/>
+          <w:szCs w:val="28"/>
+        </w:rPr>
+      </w:pPr>
+      <w:r>
+        <w:rPr>
+          <w:rFonts w:eastAsia="Times New Roman" w:cs="Arial"/>
+          <w:color w:val="000000" w:themeColor="text1"/>
+          <w:sz w:val="28"/>
+          <w:szCs w:val="28"/>
+        </w:rPr>
+        <w:t xml:space="preserve">As is </w:t>
+      </w:r>
+      <w:r>
+        <w:rPr>
+          <w:rFonts w:eastAsia="Times New Roman" w:cs="Arial"/>
+          <w:color w:val="000000" w:themeColor="text1"/>
+          <w:sz w:val="28"/>
+          <w:szCs w:val="28"/>
+        </w:rPr>
+        <w:t xml:space="preserve">evident from the visualization, </w:t>
+      </w:r>
+      <w:r>
+        <w:rPr>
+          <w:rFonts w:eastAsia="Times New Roman" w:cs="Arial"/>
+          <w:color w:val="000000" w:themeColor="text1"/>
+          <w:sz w:val="28"/>
+          <w:szCs w:val="28"/>
+        </w:rPr>
+        <w:t>meteoroids</w:t>
       </w:r>
       <w:r>
         <w:rPr>
@@ -1553,19 +1609,33 @@
         </w:rPr>
         <w:t xml:space="preserve"> </w:t>
       </w:r>
-    </w:p>
-    <w:p>
-      <w:pPr>
-        <w:shd w:val="clear" w:color="auto" w:fill="FFFFFF"/>
-        <w:jc w:val="both"/>
-        <w:rPr>
-          <w:rFonts w:asciiTheme="majorHAnsi" w:eastAsia="Times New Roman" w:hAnsiTheme="majorHAnsi" w:cs="Arial"/>
-          <w:b/>
-          <w:color w:val="7F7F7F" w:themeColor="text1" w:themeTint="80"/>
-          <w:sz w:val="28"/>
-          <w:szCs w:val="28"/>
-        </w:rPr>
-      </w:pPr>
+      <w:r>
+        <w:rPr>
+          <w:rFonts w:eastAsia="Times New Roman" w:cs="Arial"/>
+          <w:color w:val="000000" w:themeColor="text1"/>
+          <w:sz w:val="28"/>
+          <w:szCs w:val="28"/>
+        </w:rPr>
+        <w:t xml:space="preserve">occurrence </w:t>
+      </w:r>
+      <w:r>
+        <w:rPr>
+          <w:rFonts w:eastAsia="Times New Roman" w:cs="Arial"/>
+          <w:color w:val="000000" w:themeColor="text1"/>
+          <w:sz w:val="28"/>
+          <w:szCs w:val="28"/>
+        </w:rPr>
+        <w:t xml:space="preserve">in rural areas </w:t>
+      </w:r>
+      <w:r>
+        <w:rPr>
+          <w:rFonts w:eastAsia="Times New Roman" w:cs="Arial"/>
+          <w:color w:val="000000" w:themeColor="text1"/>
+          <w:sz w:val="28"/>
+          <w:szCs w:val="28"/>
+        </w:rPr>
+        <w:t>is more compared to urban areas.</w:t>
+      </w:r>
     </w:p>
     <w:p>
       <w:pPr>
@@ -1694,7 +1764,43 @@
           <w:sz w:val="28"/>
           <w:szCs w:val="28"/>
         </w:rPr>
-        <w:t xml:space="preserve">As is evident from the visualization, … </w:t>
+        <w:t>F</w:t>
+      </w:r>
+      <w:r>
+        <w:rPr>
+          <w:rFonts w:eastAsia="Times New Roman" w:cs="Arial"/>
+          <w:color w:val="000000" w:themeColor="text1"/>
+          <w:sz w:val="28"/>
+          <w:szCs w:val="28"/>
+        </w:rPr>
+        <w:t>rom</w:t>
+      </w:r>
+      <w:r>
+        <w:rPr>
+          <w:rFonts w:eastAsia="Times New Roman" w:cs="Arial"/>
+          <w:color w:val="000000" w:themeColor="text1"/>
+          <w:sz w:val="28"/>
+          <w:szCs w:val="28"/>
+        </w:rPr>
+        <w:t xml:space="preserve"> the visualization, </w:t>
+      </w:r>
+      <w:r>
+        <w:rPr>
+          <w:rFonts w:eastAsia="Times New Roman" w:cs="Arial"/>
+          <w:color w:val="000000" w:themeColor="text1"/>
+          <w:sz w:val="28"/>
+          <w:szCs w:val="28"/>
+        </w:rPr>
+        <w:t>the size of bubble per each state in US represents the count of UFO Sightings happened from the given dataset.</w:t>
+      </w:r>
+      <w:r>
+        <w:rPr>
+          <w:rFonts w:eastAsia="Times New Roman" w:cs="Arial"/>
+          <w:color w:val="000000" w:themeColor="text1"/>
+          <w:sz w:val="28"/>
+          <w:szCs w:val="28"/>
+        </w:rPr>
+        <w:t xml:space="preserve"> It is evident that maximum happened in California state. </w:t>
       </w:r>
     </w:p>
     <w:p>
@@ -1759,7 +1865,39 @@
           <w:sz w:val="28"/>
           <w:szCs w:val="28"/>
         </w:rPr>
-        <w:t>Another feature we thought that would be very useful is to recognize the gender and child vs adult nature of the person who reported the sighting. We do this using the description provided and checking for gender and age based keywords such as “he”, “her”, “his”, “adult” etc.</w:t>
+        <w:t>Another feature we thought that would be very useful is to recognize the gender and child vs adult nature of the person who reported the sighting. We do this using the description provided and checking for gender and age based keywords such as</w:t>
+      </w:r>
+      <w:r>
+        <w:rPr>
+          <w:rFonts w:ascii="Times New Roman" w:eastAsia="Times New Roman" w:hAnsi="Times New Roman" w:cs="Times New Roman"/>
+          <w:sz w:val="28"/>
+          <w:szCs w:val="28"/>
+        </w:rPr>
+        <w:t xml:space="preserve"> “male”,</w:t>
+      </w:r>
+      <w:r>
+        <w:rPr>
+          <w:rFonts w:ascii="Times New Roman" w:eastAsia="Times New Roman" w:hAnsi="Times New Roman" w:cs="Times New Roman"/>
+          <w:sz w:val="28"/>
+          <w:szCs w:val="28"/>
+        </w:rPr>
+        <w:t xml:space="preserve"> “he”, “her”, “his”, “adult”</w:t>
+      </w:r>
+      <w:r>
+        <w:rPr>
+          <w:rFonts w:ascii="Times New Roman" w:eastAsia="Times New Roman" w:hAnsi="Times New Roman" w:cs="Times New Roman"/>
+          <w:sz w:val="28"/>
+          <w:szCs w:val="28"/>
+        </w:rPr>
+        <w:t>, “female”, “kids”, “boy”</w:t>
+      </w:r>
+      <w:r>
+        <w:rPr>
+          <w:rFonts w:ascii="Times New Roman" w:eastAsia="Times New Roman" w:hAnsi="Times New Roman" w:cs="Times New Roman"/>
+          <w:sz w:val="28"/>
+          <w:szCs w:val="28"/>
+        </w:rPr>
+        <w:t xml:space="preserve"> etc.</w:t>
       </w:r>
     </w:p>
     <w:p>
@@ -1784,7 +1922,25 @@
           <w:sz w:val="28"/>
           <w:szCs w:val="28"/>
         </w:rPr>
-        <w:t xml:space="preserve">As is evident from the visualization, … </w:t>
+        <w:t>As is ev</w:t>
+      </w:r>
+      <w:r>
+        <w:rPr>
+          <w:rFonts w:eastAsia="Times New Roman" w:cs="Arial"/>
+          <w:color w:val="000000" w:themeColor="text1"/>
+          <w:sz w:val="28"/>
+          <w:szCs w:val="28"/>
+        </w:rPr>
+        <w:t xml:space="preserve">ident from the visualization, majority of the sightings are reported by Male. </w:t>
+      </w:r>
+      <w:r>
+        <w:rPr>
+          <w:rFonts w:eastAsia="Times New Roman" w:cs="Arial"/>
+          <w:color w:val="000000" w:themeColor="text1"/>
+          <w:sz w:val="28"/>
+          <w:szCs w:val="28"/>
+        </w:rPr>
+        <w:t xml:space="preserve">There are some sightings reported by kids which can also be ignored. </w:t>
       </w:r>
     </w:p>
     <w:p>
@@ -1807,8 +1963,8 @@
 </file>
 
 <file path=word/numbering.xml><?xml version="1.0" encoding="utf-8"?>
-<w:numbering xmlns:wpc="http://schemas.microsoft.com/office/word/2010/wordprocessingCanvas" xmlns:mo="http://schemas.microsoft.com/office/mac/office/2008/main" xmlns:mc="http://schemas.openxmlformats.org/markup-compatibility/2006" xmlns:mv="urn:schemas-microsoft-com:mac:vml" xmlns:o="urn:schemas-microsoft-com:office:office" xmlns:r="http://schemas.openxmlformats.org/officeDocument/2006/relationships" xmlns:m="http://schemas.openxmlformats.org/officeDocument/2006/math" xmlns:v="urn:schemas-microsoft-com:vml" xmlns:wp14="http://schemas.microsoft.com/office/word/2010/wordprocessingDrawing" xmlns:wp="http://schemas.openxmlformats.org/drawingml/2006/wordprocessingDrawing" xmlns:w10="urn:schemas-microsoft-com:office:word" xmlns:w="http://schemas.openxmlformats.org/wordprocessingml/2006/main" xmlns:w14="http://schemas.microsoft.com/office/word/2010/wordml" xmlns:w15="http://schemas.microsoft.com/office/word/2012/wordml" xmlns:wpg="http://schemas.microsoft.com/office/word/2010/wordprocessingGroup" xmlns:wpi="http://schemas.microsoft.com/office/word/2010/wordprocessingInk" xmlns:wne="http://schemas.microsoft.com/office/word/2006/wordml" xmlns:wps="http://schemas.microsoft.com/office/word/2010/wordprocessingShape" mc:Ignorable="w14 w15 wp14">
-  <w:abstractNum w:abstractNumId="0">
+<w:numbering xmlns:wpc="http://schemas.microsoft.com/office/word/2010/wordprocessingCanvas" xmlns:cx="http://schemas.microsoft.com/office/drawing/2014/chartex" xmlns:cx1="http://schemas.microsoft.com/office/drawing/2015/9/8/chartex" xmlns:cx2="http://schemas.microsoft.com/office/drawing/2015/10/21/chartex" xmlns:cx3="http://schemas.microsoft.com/office/drawing/2016/5/9/chartex" xmlns:cx4="http://schemas.microsoft.com/office/drawing/2016/5/10/chartex" xmlns:cx5="http://schemas.microsoft.com/office/drawing/2016/5/11/chartex" xmlns:cx6="http://schemas.microsoft.com/office/drawing/2016/5/12/chartex" xmlns:cx7="http://schemas.microsoft.com/office/drawing/2016/5/13/chartex" xmlns:cx8="http://schemas.microsoft.com/office/drawing/2016/5/14/chartex" xmlns:mc="http://schemas.openxmlformats.org/markup-compatibility/2006" xmlns:aink="http://schemas.microsoft.com/office/drawing/2016/ink" xmlns:am3d="http://schemas.microsoft.com/office/drawing/2017/model3d" xmlns:o="urn:schemas-microsoft-com:office:office" xmlns:r="http://schemas.openxmlformats.org/officeDocument/2006/relationships" xmlns:m="http://schemas.openxmlformats.org/officeDocument/2006/math" xmlns:v="urn:schemas-microsoft-com:vml" xmlns:wp14="http://schemas.microsoft.com/office/word/2010/wordprocessingDrawing" xmlns:wp="http://schemas.openxmlformats.org/drawingml/2006/wordprocessingDrawing" xmlns:w10="urn:schemas-microsoft-com:office:word" xmlns:w="http://schemas.openxmlformats.org/wordprocessingml/2006/main" xmlns:w14="http://schemas.microsoft.com/office/word/2010/wordml" xmlns:w15="http://schemas.microsoft.com/office/word/2012/wordml" xmlns:w16cid="http://schemas.microsoft.com/office/word/2016/wordml/cid" xmlns:w16se="http://schemas.microsoft.com/office/word/2015/wordml/symex" xmlns:wpg="http://schemas.microsoft.com/office/word/2010/wordprocessingGroup" xmlns:wpi="http://schemas.microsoft.com/office/word/2010/wordprocessingInk" xmlns:wne="http://schemas.microsoft.com/office/word/2006/wordml" xmlns:wps="http://schemas.microsoft.com/office/word/2010/wordprocessingShape" mc:Ignorable="w14 w15 w16se w16cid wp14">
+  <w:abstractNum w:abstractNumId="0" w15:restartNumberingAfterBreak="0">
     <w:nsid w:val="00000001"/>
     <w:multiLevelType w:val="hybridMultilevel"/>
     <w:tmpl w:val="00000001"/>
@@ -1862,7 +2018,7 @@
       <w:lvlJc w:val="left"/>
     </w:lvl>
   </w:abstractNum>
-  <w:abstractNum w:abstractNumId="1">
+  <w:abstractNum w:abstractNumId="1" w15:restartNumberingAfterBreak="0">
     <w:nsid w:val="09F53BB9"/>
     <w:multiLevelType w:val="hybridMultilevel"/>
     <w:tmpl w:val="C450C1A8"/>
@@ -1975,7 +2131,7 @@
       </w:rPr>
     </w:lvl>
   </w:abstractNum>
-  <w:abstractNum w:abstractNumId="2">
+  <w:abstractNum w:abstractNumId="2" w15:restartNumberingAfterBreak="0">
     <w:nsid w:val="0AD53A2B"/>
     <w:multiLevelType w:val="hybridMultilevel"/>
     <w:tmpl w:val="758E5CF0"/>
@@ -2061,7 +2217,7 @@
       </w:pPr>
     </w:lvl>
   </w:abstractNum>
-  <w:abstractNum w:abstractNumId="3">
+  <w:abstractNum w:abstractNumId="3" w15:restartNumberingAfterBreak="0">
     <w:nsid w:val="0C7B7560"/>
     <w:multiLevelType w:val="hybridMultilevel"/>
     <w:tmpl w:val="783040CA"/>
@@ -2174,7 +2330,7 @@
       </w:rPr>
     </w:lvl>
   </w:abstractNum>
-  <w:abstractNum w:abstractNumId="4">
+  <w:abstractNum w:abstractNumId="4" w15:restartNumberingAfterBreak="0">
     <w:nsid w:val="0CF704E8"/>
     <w:multiLevelType w:val="hybridMultilevel"/>
     <w:tmpl w:val="32AEB03A"/>
@@ -2263,7 +2419,7 @@
       </w:pPr>
     </w:lvl>
   </w:abstractNum>
-  <w:abstractNum w:abstractNumId="5">
+  <w:abstractNum w:abstractNumId="5" w15:restartNumberingAfterBreak="0">
     <w:nsid w:val="14A071B0"/>
     <w:multiLevelType w:val="hybridMultilevel"/>
     <w:tmpl w:val="4C666172"/>
@@ -2376,7 +2532,7 @@
       </w:rPr>
     </w:lvl>
   </w:abstractNum>
-  <w:abstractNum w:abstractNumId="6">
+  <w:abstractNum w:abstractNumId="6" w15:restartNumberingAfterBreak="0">
     <w:nsid w:val="16D75F35"/>
     <w:multiLevelType w:val="hybridMultilevel"/>
     <w:tmpl w:val="75BE5FE2"/>
@@ -2489,7 +2645,7 @@
       </w:rPr>
     </w:lvl>
   </w:abstractNum>
-  <w:abstractNum w:abstractNumId="7">
+  <w:abstractNum w:abstractNumId="7" w15:restartNumberingAfterBreak="0">
     <w:nsid w:val="1B775832"/>
     <w:multiLevelType w:val="hybridMultilevel"/>
     <w:tmpl w:val="6C2AFB30"/>
@@ -2602,7 +2758,7 @@
       </w:rPr>
     </w:lvl>
   </w:abstractNum>
-  <w:abstractNum w:abstractNumId="8">
+  <w:abstractNum w:abstractNumId="8" w15:restartNumberingAfterBreak="0">
     <w:nsid w:val="322576A1"/>
     <w:multiLevelType w:val="hybridMultilevel"/>
     <w:tmpl w:val="466043C2"/>
@@ -2691,7 +2847,7 @@
       </w:pPr>
     </w:lvl>
   </w:abstractNum>
-  <w:abstractNum w:abstractNumId="9">
+  <w:abstractNum w:abstractNumId="9" w15:restartNumberingAfterBreak="0">
     <w:nsid w:val="3D3841C8"/>
     <w:multiLevelType w:val="hybridMultilevel"/>
     <w:tmpl w:val="049E96B8"/>
@@ -2780,7 +2936,7 @@
       </w:pPr>
     </w:lvl>
   </w:abstractNum>
-  <w:abstractNum w:abstractNumId="10">
+  <w:abstractNum w:abstractNumId="10" w15:restartNumberingAfterBreak="0">
     <w:nsid w:val="440E1B2A"/>
     <w:multiLevelType w:val="hybridMultilevel"/>
     <w:tmpl w:val="C4EAC8FA"/>
@@ -2869,7 +3025,7 @@
       </w:pPr>
     </w:lvl>
   </w:abstractNum>
-  <w:abstractNum w:abstractNumId="11">
+  <w:abstractNum w:abstractNumId="11" w15:restartNumberingAfterBreak="0">
     <w:nsid w:val="453B3A2D"/>
     <w:multiLevelType w:val="hybridMultilevel"/>
     <w:tmpl w:val="C38A3FFA"/>
@@ -2958,7 +3114,7 @@
       </w:pPr>
     </w:lvl>
   </w:abstractNum>
-  <w:abstractNum w:abstractNumId="12">
+  <w:abstractNum w:abstractNumId="12" w15:restartNumberingAfterBreak="0">
     <w:nsid w:val="48AE782D"/>
     <w:multiLevelType w:val="hybridMultilevel"/>
     <w:tmpl w:val="3FB4638A"/>
@@ -3071,7 +3227,7 @@
       </w:rPr>
     </w:lvl>
   </w:abstractNum>
-  <w:abstractNum w:abstractNumId="13">
+  <w:abstractNum w:abstractNumId="13" w15:restartNumberingAfterBreak="0">
     <w:nsid w:val="4DDE11E7"/>
     <w:multiLevelType w:val="hybridMultilevel"/>
     <w:tmpl w:val="514C409E"/>
@@ -3160,7 +3316,7 @@
       </w:pPr>
     </w:lvl>
   </w:abstractNum>
-  <w:abstractNum w:abstractNumId="14">
+  <w:abstractNum w:abstractNumId="14" w15:restartNumberingAfterBreak="0">
     <w:nsid w:val="4EB54D5C"/>
     <w:multiLevelType w:val="hybridMultilevel"/>
     <w:tmpl w:val="411AD3CE"/>
@@ -3249,7 +3405,7 @@
       </w:pPr>
     </w:lvl>
   </w:abstractNum>
-  <w:abstractNum w:abstractNumId="15">
+  <w:abstractNum w:abstractNumId="15" w15:restartNumberingAfterBreak="0">
     <w:nsid w:val="50703118"/>
     <w:multiLevelType w:val="hybridMultilevel"/>
     <w:tmpl w:val="7E6ECB08"/>
@@ -3338,7 +3494,7 @@
       </w:pPr>
     </w:lvl>
   </w:abstractNum>
-  <w:abstractNum w:abstractNumId="16">
+  <w:abstractNum w:abstractNumId="16" w15:restartNumberingAfterBreak="0">
     <w:nsid w:val="538272ED"/>
     <w:multiLevelType w:val="hybridMultilevel"/>
     <w:tmpl w:val="7C4CF500"/>
@@ -3451,7 +3607,7 @@
       </w:rPr>
     </w:lvl>
   </w:abstractNum>
-  <w:abstractNum w:abstractNumId="17">
+  <w:abstractNum w:abstractNumId="17" w15:restartNumberingAfterBreak="0">
     <w:nsid w:val="54C7157B"/>
     <w:multiLevelType w:val="hybridMultilevel"/>
     <w:tmpl w:val="DBF00A80"/>
@@ -3540,7 +3696,7 @@
       </w:pPr>
     </w:lvl>
   </w:abstractNum>
-  <w:abstractNum w:abstractNumId="18">
+  <w:abstractNum w:abstractNumId="18" w15:restartNumberingAfterBreak="0">
     <w:nsid w:val="55770CD8"/>
     <w:multiLevelType w:val="hybridMultilevel"/>
     <w:tmpl w:val="CC08E65C"/>
@@ -3626,7 +3782,7 @@
       </w:pPr>
     </w:lvl>
   </w:abstractNum>
-  <w:abstractNum w:abstractNumId="19">
+  <w:abstractNum w:abstractNumId="19" w15:restartNumberingAfterBreak="0">
     <w:nsid w:val="56E30BF5"/>
     <w:multiLevelType w:val="hybridMultilevel"/>
     <w:tmpl w:val="CCEE4C70"/>
@@ -3739,7 +3895,7 @@
       </w:rPr>
     </w:lvl>
   </w:abstractNum>
-  <w:abstractNum w:abstractNumId="20">
+  <w:abstractNum w:abstractNumId="20" w15:restartNumberingAfterBreak="0">
     <w:nsid w:val="57AE02AC"/>
     <w:multiLevelType w:val="hybridMultilevel"/>
     <w:tmpl w:val="7040A394"/>
@@ -3852,7 +4008,7 @@
       </w:rPr>
     </w:lvl>
   </w:abstractNum>
-  <w:abstractNum w:abstractNumId="21">
+  <w:abstractNum w:abstractNumId="21" w15:restartNumberingAfterBreak="0">
     <w:nsid w:val="58EA5FB5"/>
     <w:multiLevelType w:val="hybridMultilevel"/>
     <w:tmpl w:val="71DA57FC"/>
@@ -3941,7 +4097,7 @@
       </w:pPr>
     </w:lvl>
   </w:abstractNum>
-  <w:abstractNum w:abstractNumId="22">
+  <w:abstractNum w:abstractNumId="22" w15:restartNumberingAfterBreak="0">
     <w:nsid w:val="5AF24006"/>
     <w:multiLevelType w:val="hybridMultilevel"/>
     <w:tmpl w:val="CC08E65C"/>
@@ -4027,7 +4183,7 @@
       </w:pPr>
     </w:lvl>
   </w:abstractNum>
-  <w:abstractNum w:abstractNumId="23">
+  <w:abstractNum w:abstractNumId="23" w15:restartNumberingAfterBreak="0">
     <w:nsid w:val="612D4B5E"/>
     <w:multiLevelType w:val="hybridMultilevel"/>
     <w:tmpl w:val="809097A2"/>
@@ -4116,7 +4272,7 @@
       </w:pPr>
     </w:lvl>
   </w:abstractNum>
-  <w:abstractNum w:abstractNumId="24">
+  <w:abstractNum w:abstractNumId="24" w15:restartNumberingAfterBreak="0">
     <w:nsid w:val="65EC6D47"/>
     <w:multiLevelType w:val="hybridMultilevel"/>
     <w:tmpl w:val="5636ACD2"/>
@@ -4205,7 +4361,7 @@
       </w:pPr>
     </w:lvl>
   </w:abstractNum>
-  <w:abstractNum w:abstractNumId="25">
+  <w:abstractNum w:abstractNumId="25" w15:restartNumberingAfterBreak="0">
     <w:nsid w:val="66336D18"/>
     <w:multiLevelType w:val="hybridMultilevel"/>
     <w:tmpl w:val="194CBAE0"/>
@@ -4291,7 +4447,7 @@
       </w:pPr>
     </w:lvl>
   </w:abstractNum>
-  <w:abstractNum w:abstractNumId="26">
+  <w:abstractNum w:abstractNumId="26" w15:restartNumberingAfterBreak="0">
     <w:nsid w:val="69FE059C"/>
     <w:multiLevelType w:val="hybridMultilevel"/>
     <w:tmpl w:val="4FF86D3E"/>
@@ -4380,7 +4536,7 @@
       </w:pPr>
     </w:lvl>
   </w:abstractNum>
-  <w:abstractNum w:abstractNumId="27">
+  <w:abstractNum w:abstractNumId="27" w15:restartNumberingAfterBreak="0">
     <w:nsid w:val="6CF25F98"/>
     <w:multiLevelType w:val="hybridMultilevel"/>
     <w:tmpl w:val="ABEE7A42"/>
@@ -4469,7 +4625,7 @@
       </w:pPr>
     </w:lvl>
   </w:abstractNum>
-  <w:abstractNum w:abstractNumId="28">
+  <w:abstractNum w:abstractNumId="28" w15:restartNumberingAfterBreak="0">
     <w:nsid w:val="782574F9"/>
     <w:multiLevelType w:val="hybridMultilevel"/>
     <w:tmpl w:val="78B2ABCA"/>
@@ -4582,7 +4738,7 @@
       </w:rPr>
     </w:lvl>
   </w:abstractNum>
-  <w:abstractNum w:abstractNumId="29">
+  <w:abstractNum w:abstractNumId="29" w15:restartNumberingAfterBreak="0">
     <w:nsid w:val="7F606B37"/>
     <w:multiLevelType w:val="multilevel"/>
     <w:tmpl w:val="59765DBC"/>
@@ -4822,7 +4978,7 @@
 </file>
 
 <file path=word/styles.xml><?xml version="1.0" encoding="utf-8"?>
-<w:styles xmlns:mc="http://schemas.openxmlformats.org/markup-compatibility/2006" xmlns:r="http://schemas.openxmlformats.org/officeDocument/2006/relationships" xmlns:w="http://schemas.openxmlformats.org/wordprocessingml/2006/main" xmlns:w14="http://schemas.microsoft.com/office/word/2010/wordml" xmlns:w15="http://schemas.microsoft.com/office/word/2012/wordml" mc:Ignorable="w14 w15">
+<w:styles xmlns:mc="http://schemas.openxmlformats.org/markup-compatibility/2006" xmlns:r="http://schemas.openxmlformats.org/officeDocument/2006/relationships" xmlns:w="http://schemas.openxmlformats.org/wordprocessingml/2006/main" xmlns:w14="http://schemas.microsoft.com/office/word/2010/wordml" xmlns:w15="http://schemas.microsoft.com/office/word/2012/wordml" xmlns:w16cid="http://schemas.microsoft.com/office/word/2016/wordml/cid" xmlns:w16se="http://schemas.microsoft.com/office/word/2015/wordml/symex" mc:Ignorable="w14 w15 w16se w16cid">
   <w:docDefaults>
     <w:rPrDefault>
       <w:rPr>
@@ -4838,7 +4994,7 @@
       </w:pPr>
     </w:pPrDefault>
   </w:docDefaults>
-  <w:latentStyles w:defLockedState="0" w:defUIPriority="99" w:defSemiHidden="0" w:defUnhideWhenUsed="0" w:defQFormat="0" w:count="382">
+  <w:latentStyles w:defLockedState="0" w:defUIPriority="99" w:defSemiHidden="0" w:defUnhideWhenUsed="0" w:defQFormat="0" w:count="375">
     <w:lsdException w:name="Normal" w:uiPriority="0" w:qFormat="1"/>
     <w:lsdException w:name="heading 1" w:uiPriority="9" w:qFormat="1"/>
     <w:lsdException w:name="heading 2" w:semiHidden="1" w:uiPriority="9" w:unhideWhenUsed="1" w:qFormat="1"/>
@@ -5445,7 +5601,6 @@
       <w:spacing w:after="0" w:line="240" w:lineRule="auto"/>
     </w:pPr>
     <w:tblPr>
-      <w:tblInd w:w="0" w:type="dxa"/>
       <w:tblBorders>
         <w:top w:val="single" w:sz="4" w:space="0" w:color="auto"/>
         <w:left w:val="single" w:sz="4" w:space="0" w:color="auto"/>
@@ -5454,12 +5609,6 @@
         <w:insideH w:val="single" w:sz="4" w:space="0" w:color="auto"/>
         <w:insideV w:val="single" w:sz="4" w:space="0" w:color="auto"/>
       </w:tblBorders>
-      <w:tblCellMar>
-        <w:top w:w="0" w:type="dxa"/>
-        <w:left w:w="108" w:type="dxa"/>
-        <w:bottom w:w="0" w:type="dxa"/>
-        <w:right w:w="108" w:type="dxa"/>
-      </w:tblCellMar>
     </w:tblPr>
   </w:style>
   <w:style w:type="character" w:customStyle="1" w:styleId="Heading4Char">

</xml_diff>

<commit_message>
Updated report with ImageCat and Image SPace
</commit_message>
<xml_diff>
--- a/Assignment3/TEAM_02_BIGDATA.docx
+++ b/Assignment3/TEAM_02_BIGDATA.docx
@@ -1,6 +1,6 @@
 
 <file path=word/document.xml><?xml version="1.0" encoding="utf-8"?>
-<w:document xmlns:wpc="http://schemas.microsoft.com/office/word/2010/wordprocessingCanvas" xmlns:mo="http://schemas.microsoft.com/office/mac/office/2008/main" xmlns:mc="http://schemas.openxmlformats.org/markup-compatibility/2006" xmlns:mv="urn:schemas-microsoft-com:mac:vml" xmlns:o="urn:schemas-microsoft-com:office:office" xmlns:r="http://schemas.openxmlformats.org/officeDocument/2006/relationships" xmlns:m="http://schemas.openxmlformats.org/officeDocument/2006/math" xmlns:v="urn:schemas-microsoft-com:vml" xmlns:wp14="http://schemas.microsoft.com/office/word/2010/wordprocessingDrawing" xmlns:wp="http://schemas.openxmlformats.org/drawingml/2006/wordprocessingDrawing" xmlns:w10="urn:schemas-microsoft-com:office:word" xmlns:w="http://schemas.openxmlformats.org/wordprocessingml/2006/main" xmlns:w14="http://schemas.microsoft.com/office/word/2010/wordml" xmlns:w15="http://schemas.microsoft.com/office/word/2012/wordml" xmlns:wpg="http://schemas.microsoft.com/office/word/2010/wordprocessingGroup" xmlns:wpi="http://schemas.microsoft.com/office/word/2010/wordprocessingInk" xmlns:wne="http://schemas.microsoft.com/office/word/2006/wordml" xmlns:wps="http://schemas.microsoft.com/office/word/2010/wordprocessingShape" mc:Ignorable="w14 w15 wp14">
+<w:document xmlns:wpc="http://schemas.microsoft.com/office/word/2010/wordprocessingCanvas" xmlns:cx="http://schemas.microsoft.com/office/drawing/2014/chartex" xmlns:cx1="http://schemas.microsoft.com/office/drawing/2015/9/8/chartex" xmlns:cx2="http://schemas.microsoft.com/office/drawing/2015/10/21/chartex" xmlns:cx3="http://schemas.microsoft.com/office/drawing/2016/5/9/chartex" xmlns:cx4="http://schemas.microsoft.com/office/drawing/2016/5/10/chartex" xmlns:cx5="http://schemas.microsoft.com/office/drawing/2016/5/11/chartex" xmlns:cx6="http://schemas.microsoft.com/office/drawing/2016/5/12/chartex" xmlns:cx7="http://schemas.microsoft.com/office/drawing/2016/5/13/chartex" xmlns:cx8="http://schemas.microsoft.com/office/drawing/2016/5/14/chartex" xmlns:mc="http://schemas.openxmlformats.org/markup-compatibility/2006" xmlns:aink="http://schemas.microsoft.com/office/drawing/2016/ink" xmlns:am3d="http://schemas.microsoft.com/office/drawing/2017/model3d" xmlns:o="urn:schemas-microsoft-com:office:office" xmlns:r="http://schemas.openxmlformats.org/officeDocument/2006/relationships" xmlns:m="http://schemas.openxmlformats.org/officeDocument/2006/math" xmlns:v="urn:schemas-microsoft-com:vml" xmlns:wp14="http://schemas.microsoft.com/office/word/2010/wordprocessingDrawing" xmlns:wp="http://schemas.openxmlformats.org/drawingml/2006/wordprocessingDrawing" xmlns:w10="urn:schemas-microsoft-com:office:word" xmlns:w="http://schemas.openxmlformats.org/wordprocessingml/2006/main" xmlns:w14="http://schemas.microsoft.com/office/word/2010/wordml" xmlns:w15="http://schemas.microsoft.com/office/word/2012/wordml" xmlns:w16cid="http://schemas.microsoft.com/office/word/2016/wordml/cid" xmlns:w16se="http://schemas.microsoft.com/office/word/2015/wordml/symex" xmlns:wpg="http://schemas.microsoft.com/office/word/2010/wordprocessingGroup" xmlns:wpi="http://schemas.microsoft.com/office/word/2010/wordprocessingInk" xmlns:wne="http://schemas.microsoft.com/office/word/2006/wordml" xmlns:wps="http://schemas.microsoft.com/office/word/2010/wordprocessingShape" mc:Ignorable="w14 w15 w16se w16cid wp14">
   <w:body>
     <w:p>
       <w:pPr>
@@ -117,21 +117,61 @@
           <w:sz w:val="28"/>
           <w:szCs w:val="28"/>
         </w:rPr>
-        <w:t>le in order to make the British_UFO_</w:t>
-      </w:r>
-      <w:r>
-        <w:rPr>
-          <w:sz w:val="28"/>
-          <w:szCs w:val="28"/>
-        </w:rPr>
-        <w:t>sightings dates correspond to the same standard</w:t>
-      </w:r>
-      <w:r>
-        <w:rPr>
-          <w:sz w:val="28"/>
-          <w:szCs w:val="28"/>
-        </w:rPr>
-        <w:t xml:space="preserve"> format as that of the UFO_aweso</w:t>
+        <w:t xml:space="preserve">le </w:t>
+      </w:r>
+      <w:proofErr w:type="gramStart"/>
+      <w:r>
+        <w:rPr>
+          <w:sz w:val="28"/>
+          <w:szCs w:val="28"/>
+        </w:rPr>
+        <w:t>in order to</w:t>
+      </w:r>
+      <w:proofErr w:type="gramEnd"/>
+      <w:r>
+        <w:rPr>
+          <w:sz w:val="28"/>
+          <w:szCs w:val="28"/>
+        </w:rPr>
+        <w:t xml:space="preserve"> make the </w:t>
+      </w:r>
+      <w:proofErr w:type="spellStart"/>
+      <w:r>
+        <w:rPr>
+          <w:sz w:val="28"/>
+          <w:szCs w:val="28"/>
+        </w:rPr>
+        <w:t>British_UFO_</w:t>
+      </w:r>
+      <w:r>
+        <w:rPr>
+          <w:sz w:val="28"/>
+          <w:szCs w:val="28"/>
+        </w:rPr>
+        <w:t>sightings</w:t>
+      </w:r>
+      <w:proofErr w:type="spellEnd"/>
+      <w:r>
+        <w:rPr>
+          <w:sz w:val="28"/>
+          <w:szCs w:val="28"/>
+        </w:rPr>
+        <w:t xml:space="preserve"> dates correspond to the same standard</w:t>
+      </w:r>
+      <w:r>
+        <w:rPr>
+          <w:sz w:val="28"/>
+          <w:szCs w:val="28"/>
+        </w:rPr>
+        <w:t xml:space="preserve"> format as that of the </w:t>
+      </w:r>
+      <w:proofErr w:type="spellStart"/>
+      <w:r>
+        <w:rPr>
+          <w:sz w:val="28"/>
+          <w:szCs w:val="28"/>
+        </w:rPr>
+        <w:t>UFO_aweso</w:t>
       </w:r>
       <w:r>
         <w:rPr>
@@ -145,7 +185,15 @@
           <w:sz w:val="28"/>
           <w:szCs w:val="28"/>
         </w:rPr>
-        <w:t>sightings date format.</w:t>
+        <w:t>sightings</w:t>
+      </w:r>
+      <w:proofErr w:type="spellEnd"/>
+      <w:r>
+        <w:rPr>
+          <w:sz w:val="28"/>
+          <w:szCs w:val="28"/>
+        </w:rPr>
+        <w:t xml:space="preserve"> date format.</w:t>
       </w:r>
     </w:p>
     <w:p>
@@ -203,7 +251,39 @@
           <w:sz w:val="28"/>
           <w:szCs w:val="28"/>
         </w:rPr>
-        <w:t xml:space="preserve"> into json and also indexes the same into ElasticSearch. W</w:t>
+        <w:t xml:space="preserve"> into json </w:t>
+      </w:r>
+      <w:proofErr w:type="gramStart"/>
+      <w:r>
+        <w:rPr>
+          <w:sz w:val="28"/>
+          <w:szCs w:val="28"/>
+        </w:rPr>
+        <w:t>and also</w:t>
+      </w:r>
+      <w:proofErr w:type="gramEnd"/>
+      <w:r>
+        <w:rPr>
+          <w:sz w:val="28"/>
+          <w:szCs w:val="28"/>
+        </w:rPr>
+        <w:t xml:space="preserve"> indexes the same into </w:t>
+      </w:r>
+      <w:proofErr w:type="spellStart"/>
+      <w:r>
+        <w:rPr>
+          <w:sz w:val="28"/>
+          <w:szCs w:val="28"/>
+        </w:rPr>
+        <w:t>ElasticSearch</w:t>
+      </w:r>
+      <w:proofErr w:type="spellEnd"/>
+      <w:r>
+        <w:rPr>
+          <w:sz w:val="28"/>
+          <w:szCs w:val="28"/>
+        </w:rPr>
+        <w:t>. W</w:t>
       </w:r>
       <w:r>
         <w:rPr>
@@ -306,8 +386,6 @@
           <w:u w:val="single"/>
         </w:rPr>
       </w:pPr>
-      <w:bookmarkStart w:id="0" w:name="_GoBack"/>
-      <w:bookmarkEnd w:id="0"/>
       <w:r>
         <w:rPr>
           <w:color w:val="2F5496" w:themeColor="accent1" w:themeShade="BF"/>
@@ -925,6 +1003,7 @@
         </w:rPr>
         <w:t xml:space="preserve">One good result to view would be the total combined duration for all the sightings in that year which would give us a hint about how long </w:t>
       </w:r>
+      <w:proofErr w:type="gramStart"/>
       <w:r>
         <w:rPr>
           <w:rFonts w:eastAsia="Times New Roman" w:cs="Arial"/>
@@ -941,7 +1020,17 @@
           <w:sz w:val="28"/>
           <w:szCs w:val="28"/>
         </w:rPr>
-        <w:t xml:space="preserve"> UFO’s visible in the sky</w:t>
+        <w:t xml:space="preserve"> UFO’s</w:t>
+      </w:r>
+      <w:proofErr w:type="gramEnd"/>
+      <w:r>
+        <w:rPr>
+          <w:rFonts w:eastAsia="Times New Roman" w:cs="Arial"/>
+          <w:color w:val="000000" w:themeColor="text1"/>
+          <w:sz w:val="28"/>
+          <w:szCs w:val="28"/>
+        </w:rPr>
+        <w:t xml:space="preserve"> visible in the sky</w:t>
       </w:r>
       <w:r>
         <w:rPr>
@@ -1458,7 +1547,27 @@
           <w:sz w:val="28"/>
           <w:szCs w:val="28"/>
         </w:rPr>
-        <w:t xml:space="preserve"> or in urban areas. This gives us a good understanding of the mindset of such people and also gives us a brief idea about the </w:t>
+        <w:t xml:space="preserve"> or in urban areas. This gives us a good understanding of the mindset of such people </w:t>
+      </w:r>
+      <w:proofErr w:type="gramStart"/>
+      <w:r>
+        <w:rPr>
+          <w:rFonts w:eastAsia="Times New Roman" w:cs="Arial"/>
+          <w:color w:val="000000" w:themeColor="text1"/>
+          <w:sz w:val="28"/>
+          <w:szCs w:val="28"/>
+        </w:rPr>
+        <w:t>and also</w:t>
+      </w:r>
+      <w:proofErr w:type="gramEnd"/>
+      <w:r>
+        <w:rPr>
+          <w:rFonts w:eastAsia="Times New Roman" w:cs="Arial"/>
+          <w:color w:val="000000" w:themeColor="text1"/>
+          <w:sz w:val="28"/>
+          <w:szCs w:val="28"/>
+        </w:rPr>
+        <w:t xml:space="preserve"> gives us a brief idea about the </w:t>
       </w:r>
       <w:r>
         <w:rPr>
@@ -2448,7 +2557,25 @@
           <w:sz w:val="28"/>
           <w:szCs w:val="28"/>
         </w:rPr>
-        <w:t>Another feature we thought that would be very useful is to recognize the gender and child vs adult nature of the person who reported the sighting. We do this using the description provided and checking for gender and age based keywords such as</w:t>
+        <w:t xml:space="preserve">Another feature we thought that would be very useful is to recognize the gender and child vs adult nature of the person who reported the sighting. We do this using the description provided and checking for gender and </w:t>
+      </w:r>
+      <w:proofErr w:type="gramStart"/>
+      <w:r>
+        <w:rPr>
+          <w:rFonts w:eastAsia="Times New Roman" w:cs="Times New Roman"/>
+          <w:sz w:val="28"/>
+          <w:szCs w:val="28"/>
+        </w:rPr>
+        <w:t>age based</w:t>
+      </w:r>
+      <w:proofErr w:type="gramEnd"/>
+      <w:r>
+        <w:rPr>
+          <w:rFonts w:eastAsia="Times New Roman" w:cs="Times New Roman"/>
+          <w:sz w:val="28"/>
+          <w:szCs w:val="28"/>
+        </w:rPr>
+        <w:t xml:space="preserve"> keywords such as</w:t>
       </w:r>
       <w:r>
         <w:rPr>
@@ -2548,6 +2675,7 @@
           <w:u w:val="single"/>
         </w:rPr>
       </w:pPr>
+      <w:proofErr w:type="spellStart"/>
       <w:r>
         <w:rPr>
           <w:color w:val="2F5496" w:themeColor="accent1" w:themeShade="BF"/>
@@ -2557,6 +2685,7 @@
         </w:rPr>
         <w:t>ElasticSearch</w:t>
       </w:r>
+      <w:proofErr w:type="spellEnd"/>
       <w:r>
         <w:rPr>
           <w:color w:val="2F5496" w:themeColor="accent1" w:themeShade="BF"/>
@@ -2580,7 +2709,32 @@
           <w:sz w:val="28"/>
           <w:szCs w:val="28"/>
         </w:rPr>
-        <w:t xml:space="preserve">We started with feeding our TSV_v2 dataset of ~62,000 records to elasticsearch and we stored the data under the index = “bigdata”. We also indexed the coordinates of all the locations present in the records, which we later use to </w:t>
+        <w:t xml:space="preserve">We started with feeding our TSV_v2 dataset of ~62,000 records to </w:t>
+      </w:r>
+      <w:proofErr w:type="spellStart"/>
+      <w:r>
+        <w:rPr>
+          <w:sz w:val="28"/>
+          <w:szCs w:val="28"/>
+        </w:rPr>
+        <w:t>ElasticSearch</w:t>
+      </w:r>
+      <w:proofErr w:type="spellEnd"/>
+      <w:r>
+        <w:rPr>
+          <w:sz w:val="28"/>
+          <w:szCs w:val="28"/>
+        </w:rPr>
+        <w:t xml:space="preserve"> </w:t>
+      </w:r>
+      <w:bookmarkStart w:id="0" w:name="_GoBack"/>
+      <w:bookmarkEnd w:id="0"/>
+      <w:r>
+        <w:rPr>
+          <w:sz w:val="28"/>
+          <w:szCs w:val="28"/>
+        </w:rPr>
+        <w:t xml:space="preserve">and we stored the data under the index = “bigdata”. We also indexed the coordinates of all the locations present in the records, which we later use to </w:t>
       </w:r>
       <w:r>
         <w:rPr>
@@ -2608,7 +2762,72 @@
           <w:sz w:val="28"/>
           <w:szCs w:val="28"/>
         </w:rPr>
-        <w:t xml:space="preserve">We create the elasticsearch client and establish the connection with host </w:t>
+        <w:t>We create</w:t>
+      </w:r>
+      <w:r>
+        <w:rPr>
+          <w:sz w:val="28"/>
+          <w:szCs w:val="28"/>
+        </w:rPr>
+        <w:t>d</w:t>
+      </w:r>
+      <w:r>
+        <w:rPr>
+          <w:sz w:val="28"/>
+          <w:szCs w:val="28"/>
+        </w:rPr>
+        <w:t xml:space="preserve"> the </w:t>
+      </w:r>
+      <w:proofErr w:type="spellStart"/>
+      <w:r>
+        <w:rPr>
+          <w:sz w:val="28"/>
+          <w:szCs w:val="28"/>
+        </w:rPr>
+        <w:t>E</w:t>
+      </w:r>
+      <w:r>
+        <w:rPr>
+          <w:sz w:val="28"/>
+          <w:szCs w:val="28"/>
+        </w:rPr>
+        <w:t>lastic</w:t>
+      </w:r>
+      <w:r>
+        <w:rPr>
+          <w:sz w:val="28"/>
+          <w:szCs w:val="28"/>
+        </w:rPr>
+        <w:t>S</w:t>
+      </w:r>
+      <w:r>
+        <w:rPr>
+          <w:sz w:val="28"/>
+          <w:szCs w:val="28"/>
+        </w:rPr>
+        <w:t>earch</w:t>
+      </w:r>
+      <w:proofErr w:type="spellEnd"/>
+      <w:r>
+        <w:rPr>
+          <w:sz w:val="28"/>
+          <w:szCs w:val="28"/>
+        </w:rPr>
+        <w:t xml:space="preserve"> client and establish</w:t>
+      </w:r>
+      <w:r>
+        <w:rPr>
+          <w:sz w:val="28"/>
+          <w:szCs w:val="28"/>
+        </w:rPr>
+        <w:t>ed</w:t>
+      </w:r>
+      <w:r>
+        <w:rPr>
+          <w:sz w:val="28"/>
+          <w:szCs w:val="28"/>
+        </w:rPr>
+        <w:t xml:space="preserve"> the connection with host </w:t>
       </w:r>
       <w:hyperlink r:id="rId5" w:history="1">
         <w:r>
@@ -2660,7 +2879,30 @@
           <w:sz w:val="28"/>
           <w:szCs w:val="28"/>
         </w:rPr>
-        <w:t>Once the user selects the Year, the elasticsearch queries the indexed data and provides the filtered output to the D3 visualizations.</w:t>
+        <w:t xml:space="preserve">Once the user selects the Year, the </w:t>
+      </w:r>
+      <w:proofErr w:type="spellStart"/>
+      <w:r>
+        <w:rPr>
+          <w:sz w:val="28"/>
+          <w:szCs w:val="28"/>
+        </w:rPr>
+        <w:t>ElasticSearch</w:t>
+      </w:r>
+      <w:proofErr w:type="spellEnd"/>
+      <w:r>
+        <w:rPr>
+          <w:sz w:val="28"/>
+          <w:szCs w:val="28"/>
+        </w:rPr>
+        <w:t xml:space="preserve"> </w:t>
+      </w:r>
+      <w:r>
+        <w:rPr>
+          <w:sz w:val="28"/>
+          <w:szCs w:val="28"/>
+        </w:rPr>
+        <w:t>queries the indexed data and provides the filtered output to the D3 visualizations.</w:t>
       </w:r>
     </w:p>
     <w:p>
@@ -2703,6 +2945,451 @@
           <w:szCs w:val="28"/>
         </w:rPr>
         <w:t>The world-map D3 visualization then displays the resulting UFO sightings coordinates. The tooltip points to the corresponding location.</w:t>
+      </w:r>
+    </w:p>
+    <w:p>
+      <w:pPr>
+        <w:pStyle w:val="Heading3"/>
+        <w:jc w:val="both"/>
+        <w:rPr>
+          <w:color w:val="2F5496" w:themeColor="accent1" w:themeShade="BF"/>
+          <w:sz w:val="28"/>
+          <w:szCs w:val="28"/>
+          <w:u w:val="single"/>
+        </w:rPr>
+      </w:pPr>
+      <w:proofErr w:type="spellStart"/>
+      <w:r>
+        <w:rPr>
+          <w:color w:val="2F5496" w:themeColor="accent1" w:themeShade="BF"/>
+          <w:sz w:val="28"/>
+          <w:szCs w:val="28"/>
+          <w:u w:val="single"/>
+        </w:rPr>
+        <w:t>l</w:t>
+      </w:r>
+      <w:r>
+        <w:rPr>
+          <w:color w:val="2F5496" w:themeColor="accent1" w:themeShade="BF"/>
+          <w:sz w:val="28"/>
+          <w:szCs w:val="28"/>
+          <w:u w:val="single"/>
+        </w:rPr>
+        <w:t>mageCat</w:t>
+      </w:r>
+      <w:proofErr w:type="spellEnd"/>
+      <w:r>
+        <w:rPr>
+          <w:color w:val="2F5496" w:themeColor="accent1" w:themeShade="BF"/>
+          <w:sz w:val="28"/>
+          <w:szCs w:val="28"/>
+          <w:u w:val="single"/>
+        </w:rPr>
+        <w:t xml:space="preserve"> and Image Space - Setup and Usage</w:t>
+      </w:r>
+      <w:r>
+        <w:rPr>
+          <w:color w:val="2F5496" w:themeColor="accent1" w:themeShade="BF"/>
+          <w:sz w:val="28"/>
+          <w:szCs w:val="28"/>
+          <w:u w:val="single"/>
+        </w:rPr>
+        <w:t>:</w:t>
+      </w:r>
+    </w:p>
+    <w:p>
+      <w:pPr>
+        <w:rPr>
+          <w:sz w:val="28"/>
+          <w:szCs w:val="28"/>
+        </w:rPr>
+      </w:pPr>
+      <w:proofErr w:type="spellStart"/>
+      <w:r>
+        <w:rPr>
+          <w:sz w:val="28"/>
+          <w:szCs w:val="28"/>
+        </w:rPr>
+        <w:t>ImageCat</w:t>
+      </w:r>
+      <w:proofErr w:type="spellEnd"/>
+      <w:r>
+        <w:rPr>
+          <w:sz w:val="28"/>
+          <w:szCs w:val="28"/>
+        </w:rPr>
+        <w:t xml:space="preserve"> setup was </w:t>
+      </w:r>
+      <w:proofErr w:type="gramStart"/>
+      <w:r>
+        <w:rPr>
+          <w:sz w:val="28"/>
+          <w:szCs w:val="28"/>
+        </w:rPr>
+        <w:t>pretty straightforward</w:t>
+      </w:r>
+      <w:proofErr w:type="gramEnd"/>
+      <w:r>
+        <w:rPr>
+          <w:sz w:val="28"/>
+          <w:szCs w:val="28"/>
+        </w:rPr>
+        <w:t xml:space="preserve">. We proceeded with manual installation from the source. Using </w:t>
+      </w:r>
+      <w:proofErr w:type="spellStart"/>
+      <w:r>
+        <w:rPr>
+          <w:sz w:val="28"/>
+          <w:szCs w:val="28"/>
+        </w:rPr>
+        <w:t>ImageCat</w:t>
+      </w:r>
+      <w:proofErr w:type="spellEnd"/>
+      <w:r>
+        <w:rPr>
+          <w:sz w:val="28"/>
+          <w:szCs w:val="28"/>
+        </w:rPr>
+        <w:t xml:space="preserve"> to induct UFO stalker data was also very easy and the steps provided in the </w:t>
+      </w:r>
+      <w:proofErr w:type="spellStart"/>
+      <w:r>
+        <w:rPr>
+          <w:sz w:val="28"/>
+          <w:szCs w:val="28"/>
+        </w:rPr>
+        <w:t>github</w:t>
+      </w:r>
+      <w:proofErr w:type="spellEnd"/>
+      <w:r>
+        <w:rPr>
+          <w:sz w:val="28"/>
+          <w:szCs w:val="28"/>
+        </w:rPr>
+        <w:t xml:space="preserve"> page were </w:t>
+      </w:r>
+      <w:proofErr w:type="gramStart"/>
+      <w:r>
+        <w:rPr>
+          <w:sz w:val="28"/>
+          <w:szCs w:val="28"/>
+        </w:rPr>
+        <w:t>really helpful</w:t>
+      </w:r>
+      <w:proofErr w:type="gramEnd"/>
+      <w:r>
+        <w:rPr>
+          <w:sz w:val="28"/>
+          <w:szCs w:val="28"/>
+        </w:rPr>
+        <w:t>.</w:t>
+      </w:r>
+    </w:p>
+    <w:p>
+      <w:pPr>
+        <w:rPr>
+          <w:sz w:val="28"/>
+          <w:szCs w:val="28"/>
+        </w:rPr>
+      </w:pPr>
+      <w:r>
+        <w:rPr>
+          <w:sz w:val="28"/>
+          <w:szCs w:val="28"/>
+        </w:rPr>
+        <w:lastRenderedPageBreak/>
+        <w:t>On the contrary setting up Image Space was a bit challenging. The setup of environment variables used by Image Space requires more documentation as it is not clear from the variable names what they stand for. We had to install apache web server on port 80 on the localhost for the env</w:t>
+      </w:r>
+      <w:r>
+        <w:rPr>
+          <w:sz w:val="28"/>
+          <w:szCs w:val="28"/>
+        </w:rPr>
+        <w:t>ironment</w:t>
+      </w:r>
+      <w:r>
+        <w:rPr>
+          <w:sz w:val="28"/>
+          <w:szCs w:val="28"/>
+        </w:rPr>
+        <w:t xml:space="preserve"> variable IMAGE_SPACE_PREFIX. For using Image Space’s Flann Index plugin, we had to do some changes in the code, mostly specific to the OpenCV version as some of the features are not allowed in OpenCV version 3. The details of these changes have been provided in the Readme file. But once the setup was done, it was easy to use. The application ran without any bugs. </w:t>
+      </w:r>
+    </w:p>
+    <w:p>
+      <w:pPr>
+        <w:pStyle w:val="Heading3"/>
+        <w:jc w:val="both"/>
+        <w:rPr>
+          <w:color w:val="2F5496" w:themeColor="accent1" w:themeShade="BF"/>
+          <w:sz w:val="28"/>
+          <w:szCs w:val="28"/>
+          <w:u w:val="single"/>
+        </w:rPr>
+      </w:pPr>
+      <w:r>
+        <w:rPr>
+          <w:color w:val="2F5496" w:themeColor="accent1" w:themeShade="BF"/>
+          <w:sz w:val="28"/>
+          <w:szCs w:val="28"/>
+          <w:u w:val="single"/>
+        </w:rPr>
+        <w:t>Searching Metadata in Image Space</w:t>
+      </w:r>
+      <w:r>
+        <w:rPr>
+          <w:color w:val="2F5496" w:themeColor="accent1" w:themeShade="BF"/>
+          <w:sz w:val="28"/>
+          <w:szCs w:val="28"/>
+          <w:u w:val="single"/>
+        </w:rPr>
+        <w:t>:</w:t>
+      </w:r>
+    </w:p>
+    <w:p>
+      <w:pPr>
+        <w:rPr>
+          <w:sz w:val="28"/>
+          <w:szCs w:val="28"/>
+        </w:rPr>
+      </w:pPr>
+      <w:r>
+        <w:rPr>
+          <w:sz w:val="28"/>
+          <w:szCs w:val="28"/>
+        </w:rPr>
+        <w:t xml:space="preserve">Using metadata search helped to find UFO sightings that occurred on same day or at the same time and even sightings in the same geolocation were captured in the time zone field. For example, we were able to search place names such as “Washington DC” in the </w:t>
+      </w:r>
+      <w:proofErr w:type="spellStart"/>
+      <w:r>
+        <w:rPr>
+          <w:sz w:val="28"/>
+          <w:szCs w:val="28"/>
+        </w:rPr>
+        <w:t>timezone</w:t>
+      </w:r>
+      <w:proofErr w:type="spellEnd"/>
+      <w:r>
+        <w:rPr>
+          <w:sz w:val="28"/>
+          <w:szCs w:val="28"/>
+        </w:rPr>
+        <w:t xml:space="preserve"> field, which returned the sightings in the same geographic location. Besides that, some of the UFO stalker images had a lot of text which was decoded by Tesseract when data was inducted using </w:t>
+      </w:r>
+      <w:proofErr w:type="spellStart"/>
+      <w:r>
+        <w:rPr>
+          <w:sz w:val="28"/>
+          <w:szCs w:val="28"/>
+        </w:rPr>
+        <w:t>Imagecat</w:t>
+      </w:r>
+      <w:proofErr w:type="spellEnd"/>
+      <w:r>
+        <w:rPr>
+          <w:sz w:val="28"/>
+          <w:szCs w:val="28"/>
+        </w:rPr>
+        <w:t xml:space="preserve">. All this text was captured in the content field.  </w:t>
+      </w:r>
+      <w:proofErr w:type="gramStart"/>
+      <w:r>
+        <w:rPr>
+          <w:sz w:val="28"/>
+          <w:szCs w:val="28"/>
+        </w:rPr>
+        <w:t>Thus</w:t>
+      </w:r>
+      <w:proofErr w:type="gramEnd"/>
+      <w:r>
+        <w:rPr>
+          <w:sz w:val="28"/>
+          <w:szCs w:val="28"/>
+        </w:rPr>
+        <w:t xml:space="preserve"> we were able to search this data in Image Space. </w:t>
+      </w:r>
+    </w:p>
+    <w:p>
+      <w:pPr>
+        <w:jc w:val="both"/>
+        <w:rPr>
+          <w:sz w:val="28"/>
+          <w:szCs w:val="28"/>
+        </w:rPr>
+      </w:pPr>
+      <w:r>
+        <w:rPr>
+          <w:color w:val="2F5496" w:themeColor="accent1" w:themeShade="BF"/>
+          <w:sz w:val="28"/>
+          <w:szCs w:val="28"/>
+          <w:u w:val="single"/>
+        </w:rPr>
+        <w:t xml:space="preserve">Searching </w:t>
+      </w:r>
+      <w:r>
+        <w:rPr>
+          <w:color w:val="2F5496" w:themeColor="accent1" w:themeShade="BF"/>
+          <w:sz w:val="28"/>
+          <w:szCs w:val="28"/>
+          <w:u w:val="single"/>
+        </w:rPr>
+        <w:t>similar images</w:t>
+      </w:r>
+      <w:r>
+        <w:rPr>
+          <w:color w:val="2F5496" w:themeColor="accent1" w:themeShade="BF"/>
+          <w:sz w:val="28"/>
+          <w:szCs w:val="28"/>
+          <w:u w:val="single"/>
+        </w:rPr>
+        <w:t xml:space="preserve"> </w:t>
+      </w:r>
+      <w:r>
+        <w:rPr>
+          <w:color w:val="2F5496" w:themeColor="accent1" w:themeShade="BF"/>
+          <w:sz w:val="28"/>
+          <w:szCs w:val="28"/>
+          <w:u w:val="single"/>
+        </w:rPr>
+        <w:t>using FLANN index</w:t>
+      </w:r>
+      <w:r>
+        <w:rPr>
+          <w:sz w:val="28"/>
+          <w:szCs w:val="28"/>
+        </w:rPr>
+        <w:t>:</w:t>
+      </w:r>
+      <w:r>
+        <w:rPr>
+          <w:sz w:val="28"/>
+          <w:szCs w:val="28"/>
+        </w:rPr>
+        <w:t xml:space="preserve"> </w:t>
+      </w:r>
+    </w:p>
+    <w:p>
+      <w:pPr>
+        <w:jc w:val="both"/>
+        <w:rPr>
+          <w:sz w:val="28"/>
+          <w:szCs w:val="28"/>
+        </w:rPr>
+      </w:pPr>
+      <w:r>
+        <w:rPr>
+          <w:sz w:val="28"/>
+          <w:szCs w:val="28"/>
+        </w:rPr>
+        <w:t>The histogram based nearest neighbor approach used by FLANN index was able to identify pictures with similar backgrounds such as blue sky, lush green backgrounds etc. The distance metric used by FLANN was able to group similar images together. We could see that the images submitted by same user for the same UFO sighting were correctly returned in the search results. Thus, if different users submit a similar UFO sighting image, this would be discernible using Image Space.</w:t>
+      </w:r>
+    </w:p>
+    <w:p>
+      <w:pPr>
+        <w:pStyle w:val="textbox"/>
+        <w:shd w:val="clear" w:color="auto" w:fill="FFFFFF"/>
+        <w:spacing w:before="0" w:beforeAutospacing="0" w:after="0" w:afterAutospacing="0"/>
+        <w:rPr>
+          <w:rFonts w:asciiTheme="minorHAnsi" w:hAnsiTheme="minorHAnsi" w:cstheme="minorHAnsi"/>
+          <w:b/>
+          <w:sz w:val="28"/>
+          <w:szCs w:val="28"/>
+        </w:rPr>
+      </w:pPr>
+      <w:r>
+        <w:rPr>
+          <w:rFonts w:asciiTheme="minorHAnsi" w:hAnsiTheme="minorHAnsi" w:cstheme="minorHAnsi"/>
+          <w:b/>
+          <w:sz w:val="28"/>
+          <w:szCs w:val="28"/>
+        </w:rPr>
+        <w:t>Did Image Space allow you to find any similarity between UFO sightings</w:t>
+      </w:r>
+      <w:r>
+        <w:rPr>
+          <w:rFonts w:asciiTheme="minorHAnsi" w:hAnsiTheme="minorHAnsi" w:cstheme="minorHAnsi"/>
+          <w:b/>
+          <w:sz w:val="28"/>
+          <w:szCs w:val="28"/>
+        </w:rPr>
+        <w:t xml:space="preserve"> </w:t>
+      </w:r>
+      <w:r>
+        <w:rPr>
+          <w:rFonts w:asciiTheme="minorHAnsi" w:hAnsiTheme="minorHAnsi" w:cstheme="minorHAnsi"/>
+          <w:b/>
+          <w:sz w:val="28"/>
+          <w:szCs w:val="28"/>
+        </w:rPr>
+        <w:t>images that previously was not easily discernible based on the text captions and object identifications you did?</w:t>
+      </w:r>
+    </w:p>
+    <w:p>
+      <w:pPr>
+        <w:jc w:val="both"/>
+        <w:rPr>
+          <w:sz w:val="28"/>
+          <w:szCs w:val="28"/>
+        </w:rPr>
+      </w:pPr>
+      <w:r>
+        <w:rPr>
+          <w:rFonts w:eastAsia="Times New Roman" w:cstheme="minorHAnsi"/>
+          <w:sz w:val="28"/>
+          <w:szCs w:val="28"/>
+        </w:rPr>
+        <w:t xml:space="preserve">As mentioned above, </w:t>
+      </w:r>
+      <w:r>
+        <w:rPr>
+          <w:rFonts w:eastAsia="Times New Roman" w:cstheme="minorHAnsi"/>
+          <w:sz w:val="28"/>
+          <w:szCs w:val="28"/>
+        </w:rPr>
+        <w:t xml:space="preserve">FLANN index helped to search similar images with similar backgrounds. For example, we were able to search the UFO sightings comprising of a bright light in the dark sky. Based upon the distance metric we could see that Image Space with FLANN index was able </w:t>
+      </w:r>
+      <w:proofErr w:type="spellStart"/>
+      <w:r>
+        <w:rPr>
+          <w:rFonts w:eastAsia="Times New Roman" w:cstheme="minorHAnsi"/>
+          <w:sz w:val="28"/>
+          <w:szCs w:val="28"/>
+        </w:rPr>
+        <w:t>to searc</w:t>
+      </w:r>
+      <w:proofErr w:type="spellEnd"/>
+      <w:r>
+        <w:rPr>
+          <w:rFonts w:eastAsia="Times New Roman" w:cstheme="minorHAnsi"/>
+          <w:sz w:val="28"/>
+          <w:szCs w:val="28"/>
+        </w:rPr>
+        <w:t>h similar images and return valid results. One application we found was that we were able to search all the “non-UFO” like images such as where people submitted hand drawn pictures or a UFO sighting form.</w:t>
+      </w:r>
+      <w:r>
+        <w:rPr>
+          <w:rFonts w:eastAsia="Times New Roman" w:cstheme="minorHAnsi"/>
+          <w:sz w:val="28"/>
+          <w:szCs w:val="28"/>
+        </w:rPr>
+        <w:t xml:space="preserve"> </w:t>
+      </w:r>
+      <w:proofErr w:type="gramStart"/>
+      <w:r>
+        <w:rPr>
+          <w:rFonts w:eastAsia="Times New Roman" w:cstheme="minorHAnsi"/>
+          <w:sz w:val="28"/>
+          <w:szCs w:val="28"/>
+        </w:rPr>
+        <w:t>So</w:t>
+      </w:r>
+      <w:proofErr w:type="gramEnd"/>
+      <w:r>
+        <w:rPr>
+          <w:rFonts w:eastAsia="Times New Roman" w:cstheme="minorHAnsi"/>
+          <w:sz w:val="28"/>
+          <w:szCs w:val="28"/>
+        </w:rPr>
+        <w:t xml:space="preserve"> this could be used to remove all such spurious images from the index.</w:t>
       </w:r>
     </w:p>
     <w:sectPr>
@@ -2716,8 +3403,8 @@
 </file>
 
 <file path=word/numbering.xml><?xml version="1.0" encoding="utf-8"?>
-<w:numbering xmlns:wpc="http://schemas.microsoft.com/office/word/2010/wordprocessingCanvas" xmlns:mo="http://schemas.microsoft.com/office/mac/office/2008/main" xmlns:mc="http://schemas.openxmlformats.org/markup-compatibility/2006" xmlns:mv="urn:schemas-microsoft-com:mac:vml" xmlns:o="urn:schemas-microsoft-com:office:office" xmlns:r="http://schemas.openxmlformats.org/officeDocument/2006/relationships" xmlns:m="http://schemas.openxmlformats.org/officeDocument/2006/math" xmlns:v="urn:schemas-microsoft-com:vml" xmlns:wp14="http://schemas.microsoft.com/office/word/2010/wordprocessingDrawing" xmlns:wp="http://schemas.openxmlformats.org/drawingml/2006/wordprocessingDrawing" xmlns:w10="urn:schemas-microsoft-com:office:word" xmlns:w="http://schemas.openxmlformats.org/wordprocessingml/2006/main" xmlns:w14="http://schemas.microsoft.com/office/word/2010/wordml" xmlns:w15="http://schemas.microsoft.com/office/word/2012/wordml" xmlns:wpg="http://schemas.microsoft.com/office/word/2010/wordprocessingGroup" xmlns:wpi="http://schemas.microsoft.com/office/word/2010/wordprocessingInk" xmlns:wne="http://schemas.microsoft.com/office/word/2006/wordml" xmlns:wps="http://schemas.microsoft.com/office/word/2010/wordprocessingShape" mc:Ignorable="w14 w15 wp14">
-  <w:abstractNum w:abstractNumId="0">
+<w:numbering xmlns:wpc="http://schemas.microsoft.com/office/word/2010/wordprocessingCanvas" xmlns:cx="http://schemas.microsoft.com/office/drawing/2014/chartex" xmlns:cx1="http://schemas.microsoft.com/office/drawing/2015/9/8/chartex" xmlns:cx2="http://schemas.microsoft.com/office/drawing/2015/10/21/chartex" xmlns:cx3="http://schemas.microsoft.com/office/drawing/2016/5/9/chartex" xmlns:cx4="http://schemas.microsoft.com/office/drawing/2016/5/10/chartex" xmlns:cx5="http://schemas.microsoft.com/office/drawing/2016/5/11/chartex" xmlns:cx6="http://schemas.microsoft.com/office/drawing/2016/5/12/chartex" xmlns:cx7="http://schemas.microsoft.com/office/drawing/2016/5/13/chartex" xmlns:cx8="http://schemas.microsoft.com/office/drawing/2016/5/14/chartex" xmlns:mc="http://schemas.openxmlformats.org/markup-compatibility/2006" xmlns:aink="http://schemas.microsoft.com/office/drawing/2016/ink" xmlns:am3d="http://schemas.microsoft.com/office/drawing/2017/model3d" xmlns:o="urn:schemas-microsoft-com:office:office" xmlns:r="http://schemas.openxmlformats.org/officeDocument/2006/relationships" xmlns:m="http://schemas.openxmlformats.org/officeDocument/2006/math" xmlns:v="urn:schemas-microsoft-com:vml" xmlns:wp14="http://schemas.microsoft.com/office/word/2010/wordprocessingDrawing" xmlns:wp="http://schemas.openxmlformats.org/drawingml/2006/wordprocessingDrawing" xmlns:w10="urn:schemas-microsoft-com:office:word" xmlns:w="http://schemas.openxmlformats.org/wordprocessingml/2006/main" xmlns:w14="http://schemas.microsoft.com/office/word/2010/wordml" xmlns:w15="http://schemas.microsoft.com/office/word/2012/wordml" xmlns:w16cid="http://schemas.microsoft.com/office/word/2016/wordml/cid" xmlns:w16se="http://schemas.microsoft.com/office/word/2015/wordml/symex" xmlns:wpg="http://schemas.microsoft.com/office/word/2010/wordprocessingGroup" xmlns:wpi="http://schemas.microsoft.com/office/word/2010/wordprocessingInk" xmlns:wne="http://schemas.microsoft.com/office/word/2006/wordml" xmlns:wps="http://schemas.microsoft.com/office/word/2010/wordprocessingShape" mc:Ignorable="w14 w15 w16se w16cid wp14">
+  <w:abstractNum w:abstractNumId="0" w15:restartNumberingAfterBreak="0">
     <w:nsid w:val="00000001"/>
     <w:multiLevelType w:val="hybridMultilevel"/>
     <w:tmpl w:val="00000001"/>
@@ -2771,7 +3458,7 @@
       <w:lvlJc w:val="left"/>
     </w:lvl>
   </w:abstractNum>
-  <w:abstractNum w:abstractNumId="1">
+  <w:abstractNum w:abstractNumId="1" w15:restartNumberingAfterBreak="0">
     <w:nsid w:val="09F53BB9"/>
     <w:multiLevelType w:val="hybridMultilevel"/>
     <w:tmpl w:val="C450C1A8"/>
@@ -2884,7 +3571,7 @@
       </w:rPr>
     </w:lvl>
   </w:abstractNum>
-  <w:abstractNum w:abstractNumId="2">
+  <w:abstractNum w:abstractNumId="2" w15:restartNumberingAfterBreak="0">
     <w:nsid w:val="0AD53A2B"/>
     <w:multiLevelType w:val="hybridMultilevel"/>
     <w:tmpl w:val="758E5CF0"/>
@@ -2970,7 +3657,96 @@
       </w:pPr>
     </w:lvl>
   </w:abstractNum>
-  <w:abstractNum w:abstractNumId="3">
+  <w:abstractNum w:abstractNumId="3" w15:restartNumberingAfterBreak="0">
+    <w:nsid w:val="0C1D5E9D"/>
+    <w:multiLevelType w:val="hybridMultilevel"/>
+    <w:tmpl w:val="18E8D90E"/>
+    <w:lvl w:ilvl="0" w:tplc="0409000F">
+      <w:start w:val="1"/>
+      <w:numFmt w:val="decimal"/>
+      <w:lvlText w:val="%1."/>
+      <w:lvlJc w:val="left"/>
+      <w:pPr>
+        <w:ind w:left="720" w:hanging="360"/>
+      </w:pPr>
+      <w:rPr>
+        <w:rFonts w:hint="default"/>
+      </w:rPr>
+    </w:lvl>
+    <w:lvl w:ilvl="1" w:tplc="04090019" w:tentative="1">
+      <w:start w:val="1"/>
+      <w:numFmt w:val="lowerLetter"/>
+      <w:lvlText w:val="%2."/>
+      <w:lvlJc w:val="left"/>
+      <w:pPr>
+        <w:ind w:left="1440" w:hanging="360"/>
+      </w:pPr>
+    </w:lvl>
+    <w:lvl w:ilvl="2" w:tplc="0409001B" w:tentative="1">
+      <w:start w:val="1"/>
+      <w:numFmt w:val="lowerRoman"/>
+      <w:lvlText w:val="%3."/>
+      <w:lvlJc w:val="right"/>
+      <w:pPr>
+        <w:ind w:left="2160" w:hanging="180"/>
+      </w:pPr>
+    </w:lvl>
+    <w:lvl w:ilvl="3" w:tplc="0409000F" w:tentative="1">
+      <w:start w:val="1"/>
+      <w:numFmt w:val="decimal"/>
+      <w:lvlText w:val="%4."/>
+      <w:lvlJc w:val="left"/>
+      <w:pPr>
+        <w:ind w:left="2880" w:hanging="360"/>
+      </w:pPr>
+    </w:lvl>
+    <w:lvl w:ilvl="4" w:tplc="04090019" w:tentative="1">
+      <w:start w:val="1"/>
+      <w:numFmt w:val="lowerLetter"/>
+      <w:lvlText w:val="%5."/>
+      <w:lvlJc w:val="left"/>
+      <w:pPr>
+        <w:ind w:left="3600" w:hanging="360"/>
+      </w:pPr>
+    </w:lvl>
+    <w:lvl w:ilvl="5" w:tplc="0409001B" w:tentative="1">
+      <w:start w:val="1"/>
+      <w:numFmt w:val="lowerRoman"/>
+      <w:lvlText w:val="%6."/>
+      <w:lvlJc w:val="right"/>
+      <w:pPr>
+        <w:ind w:left="4320" w:hanging="180"/>
+      </w:pPr>
+    </w:lvl>
+    <w:lvl w:ilvl="6" w:tplc="0409000F" w:tentative="1">
+      <w:start w:val="1"/>
+      <w:numFmt w:val="decimal"/>
+      <w:lvlText w:val="%7."/>
+      <w:lvlJc w:val="left"/>
+      <w:pPr>
+        <w:ind w:left="5040" w:hanging="360"/>
+      </w:pPr>
+    </w:lvl>
+    <w:lvl w:ilvl="7" w:tplc="04090019" w:tentative="1">
+      <w:start w:val="1"/>
+      <w:numFmt w:val="lowerLetter"/>
+      <w:lvlText w:val="%8."/>
+      <w:lvlJc w:val="left"/>
+      <w:pPr>
+        <w:ind w:left="5760" w:hanging="360"/>
+      </w:pPr>
+    </w:lvl>
+    <w:lvl w:ilvl="8" w:tplc="0409001B" w:tentative="1">
+      <w:start w:val="1"/>
+      <w:numFmt w:val="lowerRoman"/>
+      <w:lvlText w:val="%9."/>
+      <w:lvlJc w:val="right"/>
+      <w:pPr>
+        <w:ind w:left="6480" w:hanging="180"/>
+      </w:pPr>
+    </w:lvl>
+  </w:abstractNum>
+  <w:abstractNum w:abstractNumId="4" w15:restartNumberingAfterBreak="0">
     <w:nsid w:val="0C7B7560"/>
     <w:multiLevelType w:val="hybridMultilevel"/>
     <w:tmpl w:val="783040CA"/>
@@ -3083,7 +3859,7 @@
       </w:rPr>
     </w:lvl>
   </w:abstractNum>
-  <w:abstractNum w:abstractNumId="4">
+  <w:abstractNum w:abstractNumId="5" w15:restartNumberingAfterBreak="0">
     <w:nsid w:val="0CF704E8"/>
     <w:multiLevelType w:val="hybridMultilevel"/>
     <w:tmpl w:val="32AEB03A"/>
@@ -3172,7 +3948,7 @@
       </w:pPr>
     </w:lvl>
   </w:abstractNum>
-  <w:abstractNum w:abstractNumId="5">
+  <w:abstractNum w:abstractNumId="6" w15:restartNumberingAfterBreak="0">
     <w:nsid w:val="14A071B0"/>
     <w:multiLevelType w:val="hybridMultilevel"/>
     <w:tmpl w:val="4C666172"/>
@@ -3285,7 +4061,7 @@
       </w:rPr>
     </w:lvl>
   </w:abstractNum>
-  <w:abstractNum w:abstractNumId="6">
+  <w:abstractNum w:abstractNumId="7" w15:restartNumberingAfterBreak="0">
     <w:nsid w:val="15D65A71"/>
     <w:multiLevelType w:val="hybridMultilevel"/>
     <w:tmpl w:val="18E8D90E"/>
@@ -3374,7 +4150,7 @@
       </w:pPr>
     </w:lvl>
   </w:abstractNum>
-  <w:abstractNum w:abstractNumId="7">
+  <w:abstractNum w:abstractNumId="8" w15:restartNumberingAfterBreak="0">
     <w:nsid w:val="16D75F35"/>
     <w:multiLevelType w:val="hybridMultilevel"/>
     <w:tmpl w:val="75BE5FE2"/>
@@ -3487,7 +4263,7 @@
       </w:rPr>
     </w:lvl>
   </w:abstractNum>
-  <w:abstractNum w:abstractNumId="8">
+  <w:abstractNum w:abstractNumId="9" w15:restartNumberingAfterBreak="0">
     <w:nsid w:val="1B775832"/>
     <w:multiLevelType w:val="hybridMultilevel"/>
     <w:tmpl w:val="6C2AFB30"/>
@@ -3600,7 +4376,7 @@
       </w:rPr>
     </w:lvl>
   </w:abstractNum>
-  <w:abstractNum w:abstractNumId="9">
+  <w:abstractNum w:abstractNumId="10" w15:restartNumberingAfterBreak="0">
     <w:nsid w:val="322576A1"/>
     <w:multiLevelType w:val="hybridMultilevel"/>
     <w:tmpl w:val="466043C2"/>
@@ -3689,7 +4465,7 @@
       </w:pPr>
     </w:lvl>
   </w:abstractNum>
-  <w:abstractNum w:abstractNumId="10">
+  <w:abstractNum w:abstractNumId="11" w15:restartNumberingAfterBreak="0">
     <w:nsid w:val="3D3841C8"/>
     <w:multiLevelType w:val="hybridMultilevel"/>
     <w:tmpl w:val="049E96B8"/>
@@ -3778,7 +4554,7 @@
       </w:pPr>
     </w:lvl>
   </w:abstractNum>
-  <w:abstractNum w:abstractNumId="11">
+  <w:abstractNum w:abstractNumId="12" w15:restartNumberingAfterBreak="0">
     <w:nsid w:val="3F293FD5"/>
     <w:multiLevelType w:val="hybridMultilevel"/>
     <w:tmpl w:val="964C8B6C"/>
@@ -3867,7 +4643,7 @@
       </w:pPr>
     </w:lvl>
   </w:abstractNum>
-  <w:abstractNum w:abstractNumId="12">
+  <w:abstractNum w:abstractNumId="13" w15:restartNumberingAfterBreak="0">
     <w:nsid w:val="440E1B2A"/>
     <w:multiLevelType w:val="hybridMultilevel"/>
     <w:tmpl w:val="C4EAC8FA"/>
@@ -3956,7 +4732,7 @@
       </w:pPr>
     </w:lvl>
   </w:abstractNum>
-  <w:abstractNum w:abstractNumId="13">
+  <w:abstractNum w:abstractNumId="14" w15:restartNumberingAfterBreak="0">
     <w:nsid w:val="453B3A2D"/>
     <w:multiLevelType w:val="hybridMultilevel"/>
     <w:tmpl w:val="C38A3FFA"/>
@@ -4045,7 +4821,7 @@
       </w:pPr>
     </w:lvl>
   </w:abstractNum>
-  <w:abstractNum w:abstractNumId="14">
+  <w:abstractNum w:abstractNumId="15" w15:restartNumberingAfterBreak="0">
     <w:nsid w:val="48AE782D"/>
     <w:multiLevelType w:val="hybridMultilevel"/>
     <w:tmpl w:val="3FB4638A"/>
@@ -4158,7 +4934,7 @@
       </w:rPr>
     </w:lvl>
   </w:abstractNum>
-  <w:abstractNum w:abstractNumId="15">
+  <w:abstractNum w:abstractNumId="16" w15:restartNumberingAfterBreak="0">
     <w:nsid w:val="4DDE11E7"/>
     <w:multiLevelType w:val="hybridMultilevel"/>
     <w:tmpl w:val="514C409E"/>
@@ -4247,7 +5023,7 @@
       </w:pPr>
     </w:lvl>
   </w:abstractNum>
-  <w:abstractNum w:abstractNumId="16">
+  <w:abstractNum w:abstractNumId="17" w15:restartNumberingAfterBreak="0">
     <w:nsid w:val="4EB54D5C"/>
     <w:multiLevelType w:val="hybridMultilevel"/>
     <w:tmpl w:val="411AD3CE"/>
@@ -4336,7 +5112,7 @@
       </w:pPr>
     </w:lvl>
   </w:abstractNum>
-  <w:abstractNum w:abstractNumId="17">
+  <w:abstractNum w:abstractNumId="18" w15:restartNumberingAfterBreak="0">
     <w:nsid w:val="50703118"/>
     <w:multiLevelType w:val="hybridMultilevel"/>
     <w:tmpl w:val="7E6ECB08"/>
@@ -4425,7 +5201,7 @@
       </w:pPr>
     </w:lvl>
   </w:abstractNum>
-  <w:abstractNum w:abstractNumId="18">
+  <w:abstractNum w:abstractNumId="19" w15:restartNumberingAfterBreak="0">
     <w:nsid w:val="538272ED"/>
     <w:multiLevelType w:val="hybridMultilevel"/>
     <w:tmpl w:val="7C4CF500"/>
@@ -4538,7 +5314,7 @@
       </w:rPr>
     </w:lvl>
   </w:abstractNum>
-  <w:abstractNum w:abstractNumId="19">
+  <w:abstractNum w:abstractNumId="20" w15:restartNumberingAfterBreak="0">
     <w:nsid w:val="54C7157B"/>
     <w:multiLevelType w:val="hybridMultilevel"/>
     <w:tmpl w:val="DBF00A80"/>
@@ -4627,7 +5403,7 @@
       </w:pPr>
     </w:lvl>
   </w:abstractNum>
-  <w:abstractNum w:abstractNumId="20">
+  <w:abstractNum w:abstractNumId="21" w15:restartNumberingAfterBreak="0">
     <w:nsid w:val="55770CD8"/>
     <w:multiLevelType w:val="hybridMultilevel"/>
     <w:tmpl w:val="CC08E65C"/>
@@ -4713,7 +5489,7 @@
       </w:pPr>
     </w:lvl>
   </w:abstractNum>
-  <w:abstractNum w:abstractNumId="21">
+  <w:abstractNum w:abstractNumId="22" w15:restartNumberingAfterBreak="0">
     <w:nsid w:val="56E30BF5"/>
     <w:multiLevelType w:val="hybridMultilevel"/>
     <w:tmpl w:val="CCEE4C70"/>
@@ -4826,7 +5602,7 @@
       </w:rPr>
     </w:lvl>
   </w:abstractNum>
-  <w:abstractNum w:abstractNumId="22">
+  <w:abstractNum w:abstractNumId="23" w15:restartNumberingAfterBreak="0">
     <w:nsid w:val="57AE02AC"/>
     <w:multiLevelType w:val="hybridMultilevel"/>
     <w:tmpl w:val="7040A394"/>
@@ -4939,7 +5715,7 @@
       </w:rPr>
     </w:lvl>
   </w:abstractNum>
-  <w:abstractNum w:abstractNumId="23">
+  <w:abstractNum w:abstractNumId="24" w15:restartNumberingAfterBreak="0">
     <w:nsid w:val="58EA5FB5"/>
     <w:multiLevelType w:val="hybridMultilevel"/>
     <w:tmpl w:val="71DA57FC"/>
@@ -5028,7 +5804,7 @@
       </w:pPr>
     </w:lvl>
   </w:abstractNum>
-  <w:abstractNum w:abstractNumId="24">
+  <w:abstractNum w:abstractNumId="25" w15:restartNumberingAfterBreak="0">
     <w:nsid w:val="5AF24006"/>
     <w:multiLevelType w:val="hybridMultilevel"/>
     <w:tmpl w:val="CC08E65C"/>
@@ -5114,7 +5890,7 @@
       </w:pPr>
     </w:lvl>
   </w:abstractNum>
-  <w:abstractNum w:abstractNumId="25">
+  <w:abstractNum w:abstractNumId="26" w15:restartNumberingAfterBreak="0">
     <w:nsid w:val="612D4B5E"/>
     <w:multiLevelType w:val="hybridMultilevel"/>
     <w:tmpl w:val="809097A2"/>
@@ -5203,7 +5979,7 @@
       </w:pPr>
     </w:lvl>
   </w:abstractNum>
-  <w:abstractNum w:abstractNumId="26">
+  <w:abstractNum w:abstractNumId="27" w15:restartNumberingAfterBreak="0">
     <w:nsid w:val="65EC6D47"/>
     <w:multiLevelType w:val="hybridMultilevel"/>
     <w:tmpl w:val="5636ACD2"/>
@@ -5292,7 +6068,7 @@
       </w:pPr>
     </w:lvl>
   </w:abstractNum>
-  <w:abstractNum w:abstractNumId="27">
+  <w:abstractNum w:abstractNumId="28" w15:restartNumberingAfterBreak="0">
     <w:nsid w:val="66336D18"/>
     <w:multiLevelType w:val="hybridMultilevel"/>
     <w:tmpl w:val="194CBAE0"/>
@@ -5378,7 +6154,7 @@
       </w:pPr>
     </w:lvl>
   </w:abstractNum>
-  <w:abstractNum w:abstractNumId="28">
+  <w:abstractNum w:abstractNumId="29" w15:restartNumberingAfterBreak="0">
     <w:nsid w:val="69FE059C"/>
     <w:multiLevelType w:val="hybridMultilevel"/>
     <w:tmpl w:val="4FF86D3E"/>
@@ -5467,7 +6243,7 @@
       </w:pPr>
     </w:lvl>
   </w:abstractNum>
-  <w:abstractNum w:abstractNumId="29">
+  <w:abstractNum w:abstractNumId="30" w15:restartNumberingAfterBreak="0">
     <w:nsid w:val="6CF25F98"/>
     <w:multiLevelType w:val="hybridMultilevel"/>
     <w:tmpl w:val="ABEE7A42"/>
@@ -5556,7 +6332,7 @@
       </w:pPr>
     </w:lvl>
   </w:abstractNum>
-  <w:abstractNum w:abstractNumId="30">
+  <w:abstractNum w:abstractNumId="31" w15:restartNumberingAfterBreak="0">
     <w:nsid w:val="782574F9"/>
     <w:multiLevelType w:val="hybridMultilevel"/>
     <w:tmpl w:val="78B2ABCA"/>
@@ -5669,7 +6445,7 @@
       </w:rPr>
     </w:lvl>
   </w:abstractNum>
-  <w:abstractNum w:abstractNumId="31">
+  <w:abstractNum w:abstractNumId="32" w15:restartNumberingAfterBreak="0">
     <w:nsid w:val="7F606B37"/>
     <w:multiLevelType w:val="multilevel"/>
     <w:tmpl w:val="59765DBC"/>
@@ -5816,106 +6592,109 @@
     </w:lvl>
   </w:abstractNum>
   <w:num w:numId="1">
-    <w:abstractNumId w:val="12"/>
+    <w:abstractNumId w:val="13"/>
   </w:num>
   <w:num w:numId="2">
-    <w:abstractNumId w:val="25"/>
+    <w:abstractNumId w:val="26"/>
   </w:num>
   <w:num w:numId="3">
-    <w:abstractNumId w:val="10"/>
+    <w:abstractNumId w:val="11"/>
   </w:num>
   <w:num w:numId="4">
-    <w:abstractNumId w:val="9"/>
+    <w:abstractNumId w:val="10"/>
   </w:num>
   <w:num w:numId="5">
     <w:abstractNumId w:val="1"/>
   </w:num>
   <w:num w:numId="6">
-    <w:abstractNumId w:val="7"/>
+    <w:abstractNumId w:val="8"/>
   </w:num>
   <w:num w:numId="7">
-    <w:abstractNumId w:val="5"/>
+    <w:abstractNumId w:val="6"/>
   </w:num>
   <w:num w:numId="8">
-    <w:abstractNumId w:val="20"/>
+    <w:abstractNumId w:val="21"/>
   </w:num>
   <w:num w:numId="9">
-    <w:abstractNumId w:val="27"/>
+    <w:abstractNumId w:val="28"/>
   </w:num>
   <w:num w:numId="10">
-    <w:abstractNumId w:val="3"/>
+    <w:abstractNumId w:val="4"/>
   </w:num>
   <w:num w:numId="11">
-    <w:abstractNumId w:val="24"/>
+    <w:abstractNumId w:val="25"/>
   </w:num>
   <w:num w:numId="12">
-    <w:abstractNumId w:val="8"/>
+    <w:abstractNumId w:val="9"/>
   </w:num>
   <w:num w:numId="13">
     <w:abstractNumId w:val="2"/>
   </w:num>
   <w:num w:numId="14">
+    <w:abstractNumId w:val="32"/>
+  </w:num>
+  <w:num w:numId="15">
+    <w:abstractNumId w:val="30"/>
+  </w:num>
+  <w:num w:numId="16">
+    <w:abstractNumId w:val="17"/>
+  </w:num>
+  <w:num w:numId="17">
+    <w:abstractNumId w:val="15"/>
+  </w:num>
+  <w:num w:numId="18">
+    <w:abstractNumId w:val="23"/>
+  </w:num>
+  <w:num w:numId="19">
     <w:abstractNumId w:val="31"/>
   </w:num>
-  <w:num w:numId="15">
+  <w:num w:numId="20">
+    <w:abstractNumId w:val="27"/>
+  </w:num>
+  <w:num w:numId="21">
+    <w:abstractNumId w:val="24"/>
+  </w:num>
+  <w:num w:numId="22">
+    <w:abstractNumId w:val="5"/>
+  </w:num>
+  <w:num w:numId="23">
     <w:abstractNumId w:val="29"/>
   </w:num>
-  <w:num w:numId="16">
+  <w:num w:numId="24">
+    <w:abstractNumId w:val="14"/>
+  </w:num>
+  <w:num w:numId="25">
     <w:abstractNumId w:val="16"/>
   </w:num>
-  <w:num w:numId="17">
-    <w:abstractNumId w:val="14"/>
-  </w:num>
-  <w:num w:numId="18">
+  <w:num w:numId="26">
     <w:abstractNumId w:val="22"/>
   </w:num>
-  <w:num w:numId="19">
-    <w:abstractNumId w:val="30"/>
-  </w:num>
-  <w:num w:numId="20">
-    <w:abstractNumId w:val="26"/>
-  </w:num>
-  <w:num w:numId="21">
-    <w:abstractNumId w:val="23"/>
-  </w:num>
-  <w:num w:numId="22">
-    <w:abstractNumId w:val="4"/>
-  </w:num>
-  <w:num w:numId="23">
-    <w:abstractNumId w:val="28"/>
-  </w:num>
-  <w:num w:numId="24">
-    <w:abstractNumId w:val="13"/>
-  </w:num>
-  <w:num w:numId="25">
-    <w:abstractNumId w:val="15"/>
-  </w:num>
-  <w:num w:numId="26">
-    <w:abstractNumId w:val="21"/>
-  </w:num>
   <w:num w:numId="27">
-    <w:abstractNumId w:val="19"/>
+    <w:abstractNumId w:val="20"/>
   </w:num>
   <w:num w:numId="28">
-    <w:abstractNumId w:val="17"/>
+    <w:abstractNumId w:val="18"/>
   </w:num>
   <w:num w:numId="29">
-    <w:abstractNumId w:val="18"/>
+    <w:abstractNumId w:val="19"/>
   </w:num>
   <w:num w:numId="30">
     <w:abstractNumId w:val="0"/>
   </w:num>
   <w:num w:numId="31">
-    <w:abstractNumId w:val="11"/>
+    <w:abstractNumId w:val="12"/>
   </w:num>
   <w:num w:numId="32">
-    <w:abstractNumId w:val="6"/>
+    <w:abstractNumId w:val="7"/>
+  </w:num>
+  <w:num w:numId="33">
+    <w:abstractNumId w:val="3"/>
   </w:num>
 </w:numbering>
 </file>
 
 <file path=word/styles.xml><?xml version="1.0" encoding="utf-8"?>
-<w:styles xmlns:mc="http://schemas.openxmlformats.org/markup-compatibility/2006" xmlns:r="http://schemas.openxmlformats.org/officeDocument/2006/relationships" xmlns:w="http://schemas.openxmlformats.org/wordprocessingml/2006/main" xmlns:w14="http://schemas.microsoft.com/office/word/2010/wordml" xmlns:w15="http://schemas.microsoft.com/office/word/2012/wordml" mc:Ignorable="w14 w15">
+<w:styles xmlns:mc="http://schemas.openxmlformats.org/markup-compatibility/2006" xmlns:r="http://schemas.openxmlformats.org/officeDocument/2006/relationships" xmlns:w="http://schemas.openxmlformats.org/wordprocessingml/2006/main" xmlns:w14="http://schemas.microsoft.com/office/word/2010/wordml" xmlns:w15="http://schemas.microsoft.com/office/word/2012/wordml" xmlns:w16cid="http://schemas.microsoft.com/office/word/2016/wordml/cid" xmlns:w16se="http://schemas.microsoft.com/office/word/2015/wordml/symex" mc:Ignorable="w14 w15 w16se w16cid">
   <w:docDefaults>
     <w:rPrDefault>
       <w:rPr>
@@ -5931,7 +6710,7 @@
       </w:pPr>
     </w:pPrDefault>
   </w:docDefaults>
-  <w:latentStyles w:defLockedState="0" w:defUIPriority="99" w:defSemiHidden="0" w:defUnhideWhenUsed="0" w:defQFormat="0" w:count="382">
+  <w:latentStyles w:defLockedState="0" w:defUIPriority="99" w:defSemiHidden="0" w:defUnhideWhenUsed="0" w:defQFormat="0" w:count="375">
     <w:lsdException w:name="Normal" w:uiPriority="0" w:qFormat="1"/>
     <w:lsdException w:name="heading 1" w:uiPriority="9" w:qFormat="1"/>
     <w:lsdException w:name="heading 2" w:semiHidden="1" w:uiPriority="9" w:unhideWhenUsed="1" w:qFormat="1"/>
@@ -6538,7 +7317,6 @@
       <w:spacing w:after="0" w:line="240" w:lineRule="auto"/>
     </w:pPr>
     <w:tblPr>
-      <w:tblInd w:w="0" w:type="dxa"/>
       <w:tblBorders>
         <w:top w:val="single" w:sz="4" w:space="0" w:color="auto"/>
         <w:left w:val="single" w:sz="4" w:space="0" w:color="auto"/>
@@ -6547,12 +7325,6 @@
         <w:insideH w:val="single" w:sz="4" w:space="0" w:color="auto"/>
         <w:insideV w:val="single" w:sz="4" w:space="0" w:color="auto"/>
       </w:tblBorders>
-      <w:tblCellMar>
-        <w:top w:w="0" w:type="dxa"/>
-        <w:left w:w="108" w:type="dxa"/>
-        <w:bottom w:w="0" w:type="dxa"/>
-        <w:right w:w="108" w:type="dxa"/>
-      </w:tblCellMar>
     </w:tblPr>
   </w:style>
   <w:style w:type="character" w:customStyle="1" w:styleId="Heading4Char">
@@ -6684,6 +7456,19 @@
       <w:bCs/>
       <w:sz w:val="20"/>
       <w:szCs w:val="20"/>
+    </w:rPr>
+  </w:style>
+  <w:style w:type="paragraph" w:customStyle="1" w:styleId="textbox">
+    <w:name w:val="textbox"/>
+    <w:basedOn w:val="Normal"/>
+    <w:rsid w:val="0093461A"/>
+    <w:pPr>
+      <w:spacing w:before="100" w:beforeAutospacing="1" w:after="100" w:afterAutospacing="1" w:line="240" w:lineRule="auto"/>
+    </w:pPr>
+    <w:rPr>
+      <w:rFonts w:ascii="Times New Roman" w:eastAsia="Times New Roman" w:hAnsi="Times New Roman" w:cs="Times New Roman"/>
+      <w:sz w:val="24"/>
+      <w:szCs w:val="24"/>
     </w:rPr>
   </w:style>
 </w:styles>

</xml_diff>